<commit_message>
adding solution on 4th task
</commit_message>
<xml_diff>
--- a/HTML & CSS/04 CSS Box Model/04.CSS-Box-Model-Exercise.docx
+++ b/HTML & CSS/04 CSS Box Model/04.CSS-Box-Model-Exercise.docx
@@ -1349,10 +1349,14 @@
       <w:pPr>
         <w:pStyle w:val="2"/>
         <w:rPr>
+          <w:highlight w:val="red"/>
           <w:lang w:val="bg-BG"/>
         </w:rPr>
       </w:pPr>
       <w:r>
+        <w:rPr>
+          <w:highlight w:val="red"/>
+        </w:rPr>
         <w:t>Brazil Coffee</w:t>
       </w:r>
     </w:p>
@@ -1680,16 +1684,20 @@
           <w:numId w:val="47"/>
         </w:numPr>
         <w:rPr>
+          <w:highlight w:val="green"/>
           <w:lang w:val="bg-BG"/>
         </w:rPr>
       </w:pPr>
       <w:r>
-        <w:lastRenderedPageBreak/>
+        <w:rPr>
+          <w:highlight w:val="green"/>
+        </w:rPr>
         <w:t xml:space="preserve">Height: </w:t>
       </w:r>
       <w:r>
         <w:rPr>
           <w:b/>
+          <w:highlight w:val="green"/>
         </w:rPr>
         <w:t>540px</w:t>
       </w:r>
@@ -1702,16 +1710,21 @@
           <w:numId w:val="47"/>
         </w:numPr>
         <w:rPr>
+          <w:highlight w:val="green"/>
           <w:lang w:val="bg-BG"/>
         </w:rPr>
       </w:pPr>
       <w:r>
         <w:rPr>
           <w:rStyle w:val="CodeChar"/>
+          <w:highlight w:val="green"/>
         </w:rPr>
         <w:t>&lt;h2&gt;</w:t>
       </w:r>
       <w:r>
+        <w:rPr>
+          <w:highlight w:val="green"/>
+        </w:rPr>
         <w:t>:</w:t>
       </w:r>
     </w:p>
@@ -1723,15 +1736,20 @@
           <w:numId w:val="47"/>
         </w:numPr>
         <w:rPr>
+          <w:highlight w:val="green"/>
           <w:lang w:val="bg-BG"/>
         </w:rPr>
       </w:pPr>
       <w:r>
+        <w:rPr>
+          <w:highlight w:val="green"/>
+        </w:rPr>
         <w:t xml:space="preserve">Font: </w:t>
       </w:r>
       <w:r>
         <w:rPr>
           <w:b/>
+          <w:highlight w:val="green"/>
         </w:rPr>
         <w:t>Merriweather</w:t>
       </w:r>
@@ -1744,15 +1762,20 @@
           <w:numId w:val="47"/>
         </w:numPr>
         <w:rPr>
+          <w:highlight w:val="green"/>
           <w:lang w:val="bg-BG"/>
         </w:rPr>
       </w:pPr>
       <w:r>
+        <w:rPr>
+          <w:highlight w:val="green"/>
+        </w:rPr>
         <w:t xml:space="preserve">Generic Font: </w:t>
       </w:r>
       <w:r>
         <w:rPr>
           <w:b/>
+          <w:highlight w:val="green"/>
         </w:rPr>
         <w:t>serif</w:t>
       </w:r>
@@ -1765,15 +1788,20 @@
           <w:numId w:val="47"/>
         </w:numPr>
         <w:rPr>
+          <w:highlight w:val="green"/>
           <w:lang w:val="bg-BG"/>
         </w:rPr>
       </w:pPr>
       <w:r>
+        <w:rPr>
+          <w:highlight w:val="green"/>
+        </w:rPr>
         <w:t xml:space="preserve">Font weight </w:t>
       </w:r>
       <w:r>
         <w:rPr>
           <w:b/>
+          <w:highlight w:val="green"/>
         </w:rPr>
         <w:t>700</w:t>
       </w:r>
@@ -1789,6 +1817,7 @@
           <w:rStyle w:val="CodeChar"/>
           <w:rFonts w:asciiTheme="minorHAnsi" w:hAnsiTheme="minorHAnsi"/>
           <w:b w:val="0"/>
+          <w:highlight w:val="green"/>
           <w:lang w:val="bg-BG"/>
         </w:rPr>
       </w:pPr>
@@ -1796,12 +1825,14 @@
         <w:rPr>
           <w:b/>
           <w:noProof/>
+          <w:highlight w:val="green"/>
         </w:rPr>
         <w:t>Top</w:t>
       </w:r>
       <w:r>
         <w:rPr>
           <w:noProof/>
+          <w:highlight w:val="green"/>
         </w:rPr>
         <w:t xml:space="preserve"> &amp; </w:t>
       </w:r>
@@ -1809,12 +1840,14 @@
         <w:rPr>
           <w:rStyle w:val="CodeChar"/>
           <w:rFonts w:asciiTheme="minorHAnsi" w:hAnsiTheme="minorHAnsi"/>
+          <w:highlight w:val="green"/>
         </w:rPr>
         <w:t>bottom</w:t>
       </w:r>
       <w:r>
         <w:rPr>
           <w:noProof/>
+          <w:highlight w:val="green"/>
         </w:rPr>
         <w:t xml:space="preserve"> </w:t>
       </w:r>
@@ -1823,12 +1856,14 @@
           <w:rStyle w:val="CodeChar"/>
           <w:rFonts w:asciiTheme="minorHAnsi" w:hAnsiTheme="minorHAnsi"/>
           <w:b w:val="0"/>
+          <w:highlight w:val="green"/>
         </w:rPr>
         <w:t>margin</w:t>
       </w:r>
       <w:r>
         <w:rPr>
           <w:noProof/>
+          <w:highlight w:val="green"/>
         </w:rPr>
         <w:t xml:space="preserve"> </w:t>
       </w:r>
@@ -1836,6 +1871,7 @@
         <w:rPr>
           <w:rStyle w:val="CodeChar"/>
           <w:rFonts w:asciiTheme="minorHAnsi" w:hAnsiTheme="minorHAnsi"/>
+          <w:highlight w:val="green"/>
         </w:rPr>
         <w:t>1.2rem</w:t>
       </w:r>
@@ -1851,6 +1887,7 @@
           <w:rStyle w:val="CodeChar"/>
           <w:rFonts w:asciiTheme="minorHAnsi" w:hAnsiTheme="minorHAnsi"/>
           <w:b w:val="0"/>
+          <w:highlight w:val="green"/>
           <w:lang w:val="bg-BG"/>
         </w:rPr>
       </w:pPr>
@@ -1858,15 +1895,20 @@
         <w:rPr>
           <w:b/>
           <w:noProof/>
+          <w:highlight w:val="green"/>
         </w:rPr>
         <w:t>Left</w:t>
       </w:r>
       <w:r>
+        <w:rPr>
+          <w:highlight w:val="green"/>
+        </w:rPr>
         <w:t xml:space="preserve"> </w:t>
       </w:r>
       <w:r>
         <w:rPr>
           <w:noProof/>
+          <w:highlight w:val="green"/>
         </w:rPr>
         <w:t xml:space="preserve">&amp; </w:t>
       </w:r>
@@ -1874,6 +1916,7 @@
         <w:rPr>
           <w:b/>
           <w:noProof/>
+          <w:highlight w:val="green"/>
         </w:rPr>
         <w:t>right</w:t>
       </w:r>
@@ -1882,6 +1925,7 @@
           <w:b/>
           <w:bCs/>
           <w:noProof/>
+          <w:highlight w:val="green"/>
         </w:rPr>
         <w:t xml:space="preserve"> </w:t>
       </w:r>
@@ -1890,12 +1934,14 @@
           <w:rStyle w:val="CodeChar"/>
           <w:rFonts w:asciiTheme="minorHAnsi" w:hAnsiTheme="minorHAnsi"/>
           <w:b w:val="0"/>
+          <w:highlight w:val="green"/>
         </w:rPr>
         <w:t>margin</w:t>
       </w:r>
       <w:r>
         <w:rPr>
           <w:noProof/>
+          <w:highlight w:val="green"/>
         </w:rPr>
         <w:t xml:space="preserve"> </w:t>
       </w:r>
@@ -1903,6 +1949,7 @@
         <w:rPr>
           <w:rStyle w:val="CodeChar"/>
           <w:rFonts w:asciiTheme="minorHAnsi" w:hAnsiTheme="minorHAnsi"/>
+          <w:highlight w:val="green"/>
         </w:rPr>
         <w:t>0</w:t>
       </w:r>
@@ -1918,6 +1965,7 @@
           <w:rStyle w:val="CodeChar"/>
           <w:rFonts w:asciiTheme="minorHAnsi" w:hAnsiTheme="minorHAnsi"/>
           <w:b w:val="0"/>
+          <w:highlight w:val="green"/>
           <w:lang w:val="bg-BG"/>
         </w:rPr>
       </w:pPr>
@@ -1927,6 +1975,7 @@
           <w:rFonts w:asciiTheme="minorHAnsi" w:hAnsiTheme="minorHAnsi"/>
           <w:b w:val="0"/>
           <w:bCs/>
+          <w:highlight w:val="green"/>
         </w:rPr>
         <w:t>Color:</w:t>
       </w:r>
@@ -1934,6 +1983,7 @@
         <w:rPr>
           <w:rStyle w:val="CodeChar"/>
           <w:rFonts w:asciiTheme="minorHAnsi" w:hAnsiTheme="minorHAnsi"/>
+          <w:highlight w:val="green"/>
         </w:rPr>
         <w:t xml:space="preserve"> rgb(51, 51, 51)</w:t>
       </w:r>
@@ -1950,16 +2000,21 @@
           <w:rFonts w:asciiTheme="minorHAnsi" w:hAnsiTheme="minorHAnsi"/>
           <w:b w:val="0"/>
           <w:noProof w:val="0"/>
+          <w:highlight w:val="green"/>
           <w:lang w:val="bg-BG"/>
         </w:rPr>
       </w:pPr>
       <w:r>
         <w:rPr>
           <w:rStyle w:val="CodeChar"/>
+          <w:highlight w:val="green"/>
         </w:rPr>
         <w:t>&lt;div&gt;</w:t>
       </w:r>
       <w:r>
+        <w:rPr>
+          <w:highlight w:val="green"/>
+        </w:rPr>
         <w:t>:</w:t>
       </w:r>
     </w:p>
@@ -1971,15 +2026,20 @@
           <w:numId w:val="47"/>
         </w:numPr>
         <w:rPr>
+          <w:highlight w:val="green"/>
           <w:lang w:val="bg-BG"/>
         </w:rPr>
       </w:pPr>
       <w:r>
+        <w:rPr>
+          <w:highlight w:val="green"/>
+        </w:rPr>
         <w:t xml:space="preserve">Font weight </w:t>
       </w:r>
       <w:r>
         <w:rPr>
           <w:b/>
+          <w:highlight w:val="green"/>
         </w:rPr>
         <w:t>600</w:t>
       </w:r>
@@ -1992,15 +2052,20 @@
           <w:numId w:val="47"/>
         </w:numPr>
         <w:rPr>
+          <w:highlight w:val="green"/>
           <w:lang w:val="bg-BG"/>
         </w:rPr>
       </w:pPr>
       <w:r>
+        <w:rPr>
+          <w:highlight w:val="green"/>
+        </w:rPr>
         <w:t xml:space="preserve">Font size: </w:t>
       </w:r>
       <w:r>
         <w:rPr>
           <w:b/>
+          <w:highlight w:val="green"/>
         </w:rPr>
         <w:t>20px</w:t>
       </w:r>
@@ -2017,16 +2082,21 @@
           <w:rFonts w:asciiTheme="minorHAnsi" w:hAnsiTheme="minorHAnsi"/>
           <w:b w:val="0"/>
           <w:noProof w:val="0"/>
+          <w:highlight w:val="green"/>
           <w:lang w:val="bg-BG"/>
         </w:rPr>
       </w:pPr>
       <w:r>
         <w:rPr>
           <w:rStyle w:val="CodeChar"/>
+          <w:highlight w:val="green"/>
         </w:rPr>
         <w:t>&lt;button&gt;</w:t>
       </w:r>
       <w:r>
+        <w:rPr>
+          <w:highlight w:val="green"/>
+        </w:rPr>
         <w:t>:</w:t>
       </w:r>
     </w:p>
@@ -2042,15 +2112,20 @@
           <w:rFonts w:asciiTheme="minorHAnsi" w:hAnsiTheme="minorHAnsi"/>
           <w:b w:val="0"/>
           <w:noProof w:val="0"/>
+          <w:highlight w:val="green"/>
           <w:lang w:val="bg-BG"/>
         </w:rPr>
       </w:pPr>
       <w:r>
+        <w:rPr>
+          <w:highlight w:val="green"/>
+        </w:rPr>
         <w:t xml:space="preserve">Width: </w:t>
       </w:r>
       <w:r>
         <w:rPr>
           <w:b/>
+          <w:highlight w:val="green"/>
         </w:rPr>
         <w:t>250px</w:t>
       </w:r>
@@ -2063,20 +2138,28 @@
           <w:numId w:val="47"/>
         </w:numPr>
         <w:rPr>
+          <w:highlight w:val="green"/>
           <w:lang w:val="bg-BG"/>
         </w:rPr>
       </w:pPr>
       <w:proofErr w:type="gramStart"/>
       <w:r>
+        <w:rPr>
+          <w:highlight w:val="green"/>
+        </w:rPr>
         <w:t>Font :</w:t>
       </w:r>
       <w:proofErr w:type="gramEnd"/>
       <w:r>
+        <w:rPr>
+          <w:highlight w:val="green"/>
+        </w:rPr>
         <w:t xml:space="preserve"> </w:t>
       </w:r>
       <w:r>
         <w:rPr>
           <w:b/>
+          <w:highlight w:val="green"/>
         </w:rPr>
         <w:t>Work Sans</w:t>
       </w:r>
@@ -2089,15 +2172,20 @@
           <w:numId w:val="47"/>
         </w:numPr>
         <w:rPr>
+          <w:highlight w:val="green"/>
           <w:lang w:val="bg-BG"/>
         </w:rPr>
       </w:pPr>
       <w:r>
+        <w:rPr>
+          <w:highlight w:val="green"/>
+        </w:rPr>
         <w:t xml:space="preserve">Generic Font: </w:t>
       </w:r>
       <w:r>
         <w:rPr>
           <w:b/>
+          <w:highlight w:val="green"/>
         </w:rPr>
         <w:t>sans-serif</w:t>
       </w:r>
@@ -2110,15 +2198,20 @@
           <w:numId w:val="47"/>
         </w:numPr>
         <w:rPr>
+          <w:highlight w:val="green"/>
           <w:lang w:val="bg-BG"/>
         </w:rPr>
       </w:pPr>
       <w:r>
+        <w:rPr>
+          <w:highlight w:val="green"/>
+        </w:rPr>
         <w:t xml:space="preserve">Font weight </w:t>
       </w:r>
       <w:r>
         <w:rPr>
           <w:b/>
+          <w:highlight w:val="green"/>
         </w:rPr>
         <w:t>600</w:t>
       </w:r>
@@ -2131,15 +2224,20 @@
           <w:numId w:val="47"/>
         </w:numPr>
         <w:rPr>
+          <w:highlight w:val="green"/>
           <w:lang w:val="bg-BG"/>
         </w:rPr>
       </w:pPr>
       <w:r>
+        <w:rPr>
+          <w:highlight w:val="green"/>
+        </w:rPr>
         <w:t xml:space="preserve">Font size: </w:t>
       </w:r>
       <w:r>
         <w:rPr>
           <w:b/>
+          <w:highlight w:val="green"/>
         </w:rPr>
         <w:t>18px</w:t>
       </w:r>
@@ -2152,15 +2250,20 @@
           <w:numId w:val="47"/>
         </w:numPr>
         <w:rPr>
+          <w:highlight w:val="green"/>
           <w:lang w:val="bg-BG"/>
         </w:rPr>
       </w:pPr>
       <w:r>
+        <w:rPr>
+          <w:highlight w:val="green"/>
+        </w:rPr>
         <w:t xml:space="preserve">Border radius: </w:t>
       </w:r>
       <w:r>
         <w:rPr>
           <w:b/>
+          <w:highlight w:val="green"/>
         </w:rPr>
         <w:t>4px</w:t>
       </w:r>
@@ -2173,15 +2276,20 @@
           <w:numId w:val="47"/>
         </w:numPr>
         <w:rPr>
+          <w:highlight w:val="green"/>
           <w:lang w:val="bg-BG"/>
         </w:rPr>
       </w:pPr>
       <w:r>
+        <w:rPr>
+          <w:highlight w:val="green"/>
+        </w:rPr>
         <w:t>Background color: #</w:t>
       </w:r>
       <w:r>
         <w:rPr>
           <w:b/>
+          <w:highlight w:val="green"/>
         </w:rPr>
         <w:t>d5384d</w:t>
       </w:r>
@@ -2194,15 +2302,20 @@
           <w:numId w:val="47"/>
         </w:numPr>
         <w:rPr>
+          <w:highlight w:val="green"/>
           <w:lang w:val="bg-BG"/>
         </w:rPr>
       </w:pPr>
       <w:r>
+        <w:rPr>
+          <w:highlight w:val="green"/>
+        </w:rPr>
         <w:t>Text color</w:t>
       </w:r>
       <w:r>
         <w:rPr>
           <w:noProof/>
+          <w:highlight w:val="green"/>
         </w:rPr>
         <w:t xml:space="preserve">: </w:t>
       </w:r>
@@ -2210,6 +2323,7 @@
         <w:rPr>
           <w:b/>
           <w:noProof/>
+          <w:highlight w:val="green"/>
         </w:rPr>
         <w:t>#fff</w:t>
       </w:r>
@@ -2222,15 +2336,20 @@
           <w:numId w:val="47"/>
         </w:numPr>
         <w:rPr>
+          <w:highlight w:val="green"/>
           <w:lang w:val="bg-BG"/>
         </w:rPr>
       </w:pPr>
       <w:r>
+        <w:rPr>
+          <w:highlight w:val="green"/>
+        </w:rPr>
         <w:t xml:space="preserve">Letter spacing: </w:t>
       </w:r>
       <w:r>
         <w:rPr>
           <w:b/>
+          <w:highlight w:val="green"/>
         </w:rPr>
         <w:t>1px</w:t>
       </w:r>
@@ -2243,24 +2362,33 @@
           <w:numId w:val="47"/>
         </w:numPr>
         <w:rPr>
+          <w:highlight w:val="green"/>
           <w:lang w:val="bg-BG"/>
         </w:rPr>
       </w:pPr>
       <w:r>
+        <w:rPr>
+          <w:highlight w:val="green"/>
+        </w:rPr>
         <w:t xml:space="preserve">Align the </w:t>
       </w:r>
       <w:r>
         <w:rPr>
           <w:b/>
+          <w:highlight w:val="green"/>
         </w:rPr>
         <w:t>text</w:t>
       </w:r>
       <w:r>
+        <w:rPr>
+          <w:highlight w:val="green"/>
+        </w:rPr>
         <w:t xml:space="preserve"> to the </w:t>
       </w:r>
       <w:r>
         <w:rPr>
           <w:b/>
+          <w:highlight w:val="green"/>
         </w:rPr>
         <w:t>center</w:t>
       </w:r>
@@ -2276,6 +2404,7 @@
           <w:rStyle w:val="CodeChar"/>
           <w:rFonts w:asciiTheme="minorHAnsi" w:hAnsiTheme="minorHAnsi"/>
           <w:b w:val="0"/>
+          <w:highlight w:val="green"/>
           <w:lang w:val="bg-BG"/>
         </w:rPr>
       </w:pPr>
@@ -2283,12 +2412,14 @@
         <w:rPr>
           <w:b/>
           <w:noProof/>
+          <w:highlight w:val="green"/>
         </w:rPr>
         <w:t>Top</w:t>
       </w:r>
       <w:r>
         <w:rPr>
           <w:noProof/>
+          <w:highlight w:val="green"/>
         </w:rPr>
         <w:t xml:space="preserve"> &amp; </w:t>
       </w:r>
@@ -2296,22 +2427,28 @@
         <w:rPr>
           <w:rStyle w:val="CodeChar"/>
           <w:rFonts w:asciiTheme="minorHAnsi" w:hAnsiTheme="minorHAnsi"/>
+          <w:highlight w:val="green"/>
         </w:rPr>
         <w:t>bottom</w:t>
       </w:r>
       <w:r>
         <w:rPr>
           <w:noProof/>
+          <w:highlight w:val="green"/>
         </w:rPr>
         <w:t xml:space="preserve"> </w:t>
       </w:r>
       <w:r>
+        <w:rPr>
+          <w:highlight w:val="green"/>
+        </w:rPr>
         <w:t>padding</w:t>
       </w:r>
       <w:r>
         <w:rPr>
           <w:rStyle w:val="CodeChar"/>
           <w:rFonts w:asciiTheme="minorHAnsi" w:hAnsiTheme="minorHAnsi"/>
+          <w:highlight w:val="green"/>
         </w:rPr>
         <w:t xml:space="preserve"> 8px</w:t>
       </w:r>
@@ -2327,6 +2464,7 @@
           <w:rStyle w:val="CodeChar"/>
           <w:rFonts w:asciiTheme="minorHAnsi" w:hAnsiTheme="minorHAnsi"/>
           <w:b w:val="0"/>
+          <w:highlight w:val="green"/>
           <w:lang w:val="bg-BG"/>
         </w:rPr>
       </w:pPr>
@@ -2334,15 +2472,20 @@
         <w:rPr>
           <w:b/>
           <w:noProof/>
+          <w:highlight w:val="green"/>
         </w:rPr>
         <w:t>Left</w:t>
       </w:r>
       <w:r>
+        <w:rPr>
+          <w:highlight w:val="green"/>
+        </w:rPr>
         <w:t xml:space="preserve"> </w:t>
       </w:r>
       <w:r>
         <w:rPr>
           <w:noProof/>
+          <w:highlight w:val="green"/>
         </w:rPr>
         <w:t xml:space="preserve">&amp; </w:t>
       </w:r>
@@ -2350,6 +2493,7 @@
         <w:rPr>
           <w:b/>
           <w:noProof/>
+          <w:highlight w:val="green"/>
         </w:rPr>
         <w:t>right</w:t>
       </w:r>
@@ -2358,16 +2502,21 @@
           <w:b/>
           <w:bCs/>
           <w:noProof/>
+          <w:highlight w:val="green"/>
         </w:rPr>
         <w:t xml:space="preserve"> </w:t>
       </w:r>
       <w:r>
+        <w:rPr>
+          <w:highlight w:val="green"/>
+        </w:rPr>
         <w:t>padding</w:t>
       </w:r>
       <w:r>
         <w:rPr>
           <w:rStyle w:val="CodeChar"/>
           <w:rFonts w:asciiTheme="minorHAnsi" w:hAnsiTheme="minorHAnsi"/>
+          <w:highlight w:val="green"/>
         </w:rPr>
         <w:t xml:space="preserve"> 16px</w:t>
       </w:r>
@@ -2380,21 +2529,27 @@
           <w:numId w:val="47"/>
         </w:numPr>
         <w:rPr>
+          <w:highlight w:val="green"/>
           <w:lang w:val="bg-BG"/>
         </w:rPr>
       </w:pPr>
       <w:r>
         <w:rPr>
           <w:noProof/>
+          <w:highlight w:val="green"/>
         </w:rPr>
         <w:t xml:space="preserve">Top </w:t>
       </w:r>
       <w:r>
+        <w:rPr>
+          <w:highlight w:val="green"/>
+        </w:rPr>
         <w:t xml:space="preserve">margin: </w:t>
       </w:r>
       <w:r>
         <w:rPr>
           <w:b/>
+          <w:highlight w:val="green"/>
         </w:rPr>
         <w:t>20px</w:t>
       </w:r>
@@ -2407,15 +2562,20 @@
           <w:numId w:val="47"/>
         </w:numPr>
         <w:rPr>
+          <w:highlight w:val="green"/>
           <w:lang w:val="bg-BG"/>
         </w:rPr>
       </w:pPr>
       <w:r>
+        <w:rPr>
+          <w:highlight w:val="green"/>
+        </w:rPr>
         <w:t xml:space="preserve">Bottom margin: </w:t>
       </w:r>
       <w:r>
         <w:rPr>
           <w:b/>
+          <w:highlight w:val="green"/>
         </w:rPr>
         <w:t>20px</w:t>
       </w:r>
@@ -2432,16 +2592,21 @@
           <w:rFonts w:asciiTheme="minorHAnsi" w:hAnsiTheme="minorHAnsi"/>
           <w:b w:val="0"/>
           <w:noProof w:val="0"/>
+          <w:highlight w:val="green"/>
           <w:lang w:val="bg-BG"/>
         </w:rPr>
       </w:pPr>
       <w:r>
         <w:rPr>
           <w:rStyle w:val="CodeChar"/>
+          <w:highlight w:val="green"/>
         </w:rPr>
         <w:t>&lt;p&gt;</w:t>
       </w:r>
       <w:r>
+        <w:rPr>
+          <w:highlight w:val="green"/>
+        </w:rPr>
         <w:t>:</w:t>
       </w:r>
     </w:p>
@@ -2453,60 +2618,85 @@
           <w:numId w:val="47"/>
         </w:numPr>
         <w:rPr>
+          <w:highlight w:val="green"/>
           <w:lang w:val="bg-BG"/>
         </w:rPr>
       </w:pPr>
       <w:r>
+        <w:rPr>
+          <w:highlight w:val="green"/>
+        </w:rPr>
         <w:t xml:space="preserve">Fonts: </w:t>
       </w:r>
       <w:r>
         <w:rPr>
           <w:b/>
+          <w:highlight w:val="green"/>
         </w:rPr>
         <w:t>Georgia</w:t>
       </w:r>
       <w:r>
+        <w:rPr>
+          <w:highlight w:val="green"/>
+        </w:rPr>
         <w:t xml:space="preserve">, </w:t>
       </w:r>
       <w:r>
         <w:rPr>
           <w:b/>
+          <w:highlight w:val="green"/>
         </w:rPr>
         <w:t>Cambria</w:t>
       </w:r>
       <w:r>
+        <w:rPr>
+          <w:highlight w:val="green"/>
+        </w:rPr>
         <w:t xml:space="preserve">, </w:t>
       </w:r>
       <w:r>
         <w:rPr>
           <w:b/>
+          <w:highlight w:val="green"/>
         </w:rPr>
         <w:t>Times</w:t>
       </w:r>
       <w:r>
+        <w:rPr>
+          <w:highlight w:val="green"/>
+        </w:rPr>
         <w:t xml:space="preserve"> </w:t>
       </w:r>
       <w:r>
         <w:rPr>
           <w:b/>
+          <w:highlight w:val="green"/>
         </w:rPr>
         <w:t>New</w:t>
       </w:r>
       <w:r>
+        <w:rPr>
+          <w:highlight w:val="green"/>
+        </w:rPr>
         <w:t xml:space="preserve"> </w:t>
       </w:r>
       <w:r>
         <w:rPr>
           <w:b/>
+          <w:highlight w:val="green"/>
         </w:rPr>
         <w:t>Roman</w:t>
       </w:r>
       <w:r>
+        <w:rPr>
+          <w:highlight w:val="green"/>
+        </w:rPr>
         <w:t xml:space="preserve">, </w:t>
       </w:r>
       <w:r>
         <w:rPr>
           <w:b/>
+          <w:highlight w:val="green"/>
         </w:rPr>
         <w:t>Times</w:t>
       </w:r>
@@ -2519,15 +2709,20 @@
           <w:numId w:val="47"/>
         </w:numPr>
         <w:rPr>
+          <w:highlight w:val="green"/>
           <w:lang w:val="bg-BG"/>
         </w:rPr>
       </w:pPr>
       <w:r>
+        <w:rPr>
+          <w:highlight w:val="green"/>
+        </w:rPr>
         <w:t xml:space="preserve">Generic Font: </w:t>
       </w:r>
       <w:r>
         <w:rPr>
           <w:b/>
+          <w:highlight w:val="green"/>
         </w:rPr>
         <w:t>serif</w:t>
       </w:r>
@@ -2540,15 +2735,20 @@
           <w:numId w:val="47"/>
         </w:numPr>
         <w:rPr>
+          <w:highlight w:val="green"/>
           <w:lang w:val="bg-BG"/>
         </w:rPr>
       </w:pPr>
       <w:r>
+        <w:rPr>
+          <w:highlight w:val="green"/>
+        </w:rPr>
         <w:t xml:space="preserve">Font size: </w:t>
       </w:r>
       <w:r>
         <w:rPr>
           <w:b/>
+          <w:highlight w:val="green"/>
         </w:rPr>
         <w:t>18px</w:t>
       </w:r>
@@ -2565,10 +2765,14 @@
           <w:rFonts w:asciiTheme="minorHAnsi" w:hAnsiTheme="minorHAnsi"/>
           <w:b w:val="0"/>
           <w:noProof w:val="0"/>
+          <w:highlight w:val="green"/>
           <w:lang w:val="bg-BG"/>
         </w:rPr>
       </w:pPr>
       <w:r>
+        <w:rPr>
+          <w:highlight w:val="green"/>
+        </w:rPr>
         <w:t xml:space="preserve">Height of the line: </w:t>
       </w:r>
       <w:r>
@@ -2576,6 +2780,7 @@
           <w:rStyle w:val="CodeChar"/>
           <w:rFonts w:asciiTheme="minorHAnsi" w:hAnsiTheme="minorHAnsi"/>
           <w:noProof w:val="0"/>
+          <w:highlight w:val="green"/>
         </w:rPr>
         <w:t>30px</w:t>
       </w:r>
@@ -2592,21 +2797,27 @@
           <w:rFonts w:asciiTheme="minorHAnsi" w:hAnsiTheme="minorHAnsi"/>
           <w:b w:val="0"/>
           <w:noProof w:val="0"/>
+          <w:highlight w:val="green"/>
           <w:lang w:val="bg-BG"/>
         </w:rPr>
       </w:pPr>
       <w:r>
         <w:rPr>
           <w:noProof/>
+          <w:highlight w:val="green"/>
         </w:rPr>
         <w:t xml:space="preserve">Top </w:t>
       </w:r>
       <w:r>
+        <w:rPr>
+          <w:highlight w:val="green"/>
+        </w:rPr>
         <w:t xml:space="preserve">margin: </w:t>
       </w:r>
       <w:r>
         <w:rPr>
           <w:b/>
+          <w:highlight w:val="green"/>
         </w:rPr>
         <w:t>0</w:t>
       </w:r>
@@ -2615,10 +2826,14 @@
       <w:pPr>
         <w:pStyle w:val="2"/>
         <w:rPr>
+          <w:highlight w:val="green"/>
           <w:lang w:val="bg-BG"/>
         </w:rPr>
       </w:pPr>
       <w:r>
+        <w:rPr>
+          <w:highlight w:val="green"/>
+        </w:rPr>
         <w:t>Article</w:t>
       </w:r>
     </w:p>
@@ -2681,7 +2896,6 @@
         <w:pStyle w:val="3"/>
       </w:pPr>
       <w:r>
-        <w:lastRenderedPageBreak/>
         <w:t>Requirements</w:t>
       </w:r>
     </w:p>
@@ -3616,7 +3830,6 @@
         </w:rPr>
       </w:pPr>
       <w:r>
-        <w:lastRenderedPageBreak/>
         <w:t xml:space="preserve">Height of the line: </w:t>
       </w:r>
       <w:r>
@@ -3732,6 +3945,7 @@
           <w:rFonts w:eastAsia="Times New Roman" w:cstheme="minorHAnsi"/>
           <w:lang w:eastAsia="en-GB"/>
         </w:rPr>
+        <w:lastRenderedPageBreak/>
         <w:t xml:space="preserve">Bottom margin: </w:t>
       </w:r>
       <w:r>
@@ -8581,7 +8795,7 @@
               <pic:pic xmlns:pic="http://schemas.openxmlformats.org/drawingml/2006/picture">
                 <pic:nvPicPr>
                   <pic:cNvPr id="1" name="Picture 1">
-                    <a:hlinkClick r:id="rId22"/>
+                    <a:hlinkClick r:id="rId2"/>
                   </pic:cNvPr>
                   <pic:cNvPicPr>
                     <a:picLocks noChangeAspect="1" noChangeArrowheads="1"/>

</xml_diff>

<commit_message>
adding solution to 5th task
</commit_message>
<xml_diff>
--- a/HTML & CSS/04 CSS Box Model/04.CSS-Box-Model-Exercise.docx
+++ b/HTML & CSS/04 CSS Box Model/04.CSS-Box-Model-Exercise.docx
@@ -3375,10 +3375,14 @@
       <w:pPr>
         <w:pStyle w:val="2"/>
         <w:rPr>
+          <w:highlight w:val="green"/>
           <w:lang w:val="bg-BG"/>
         </w:rPr>
       </w:pPr>
       <w:r>
+        <w:rPr>
+          <w:highlight w:val="green"/>
+        </w:rPr>
         <w:t>Blog Article</w:t>
       </w:r>
     </w:p>
@@ -3532,6 +3536,7 @@
           <w:rFonts w:asciiTheme="minorHAnsi" w:hAnsiTheme="minorHAnsi"/>
           <w:b w:val="0"/>
           <w:noProof w:val="0"/>
+          <w:highlight w:val="green"/>
           <w:lang w:val="bg-BG"/>
         </w:rPr>
       </w:pPr>
@@ -3539,9 +3544,19 @@
         <w:rPr>
           <w:rStyle w:val="CodeChar"/>
         </w:rPr>
-        <w:t>&lt;body&gt;</w:t>
-      </w:r>
-      <w:r>
+        <w:t>&lt;</w:t>
+      </w:r>
+      <w:r>
+        <w:rPr>
+          <w:rStyle w:val="CodeChar"/>
+          <w:highlight w:val="green"/>
+        </w:rPr>
+        <w:t>body&gt;</w:t>
+      </w:r>
+      <w:r>
+        <w:rPr>
+          <w:highlight w:val="green"/>
+        </w:rPr>
         <w:t>:</w:t>
       </w:r>
     </w:p>
@@ -3553,16 +3568,21 @@
           <w:numId w:val="44"/>
         </w:numPr>
         <w:rPr>
+          <w:highlight w:val="green"/>
           <w:lang w:val="bg-BG"/>
         </w:rPr>
       </w:pPr>
       <w:r>
+        <w:rPr>
+          <w:highlight w:val="green"/>
+        </w:rPr>
         <w:t xml:space="preserve">Background color: </w:t>
       </w:r>
       <w:r>
         <w:rPr>
           <w:b/>
           <w:noProof/>
+          <w:highlight w:val="green"/>
         </w:rPr>
         <w:t>#02475e</w:t>
       </w:r>
@@ -3575,6 +3595,7 @@
           <w:numId w:val="44"/>
         </w:numPr>
         <w:rPr>
+          <w:highlight w:val="green"/>
           <w:lang w:val="bg-BG"/>
         </w:rPr>
       </w:pPr>
@@ -3582,6 +3603,7 @@
         <w:rPr>
           <w:b/>
           <w:noProof/>
+          <w:highlight w:val="green"/>
         </w:rPr>
         <w:t>&lt;article&gt; :</w:t>
       </w:r>
@@ -3598,16 +3620,21 @@
           <w:rFonts w:asciiTheme="minorHAnsi" w:hAnsiTheme="minorHAnsi"/>
           <w:b w:val="0"/>
           <w:noProof w:val="0"/>
+          <w:highlight w:val="green"/>
           <w:lang w:val="bg-BG"/>
         </w:rPr>
       </w:pPr>
       <w:r>
         <w:rPr>
           <w:rStyle w:val="CodeChar"/>
+          <w:highlight w:val="green"/>
         </w:rPr>
         <w:t>&lt;h2&gt;</w:t>
       </w:r>
       <w:r>
+        <w:rPr>
+          <w:highlight w:val="green"/>
+        </w:rPr>
         <w:t>:</w:t>
       </w:r>
     </w:p>
@@ -3619,19 +3646,27 @@
           <w:numId w:val="44"/>
         </w:numPr>
         <w:rPr>
+          <w:highlight w:val="green"/>
           <w:lang w:val="bg-BG"/>
         </w:rPr>
       </w:pPr>
       <w:r>
+        <w:rPr>
+          <w:highlight w:val="green"/>
+        </w:rPr>
         <w:t xml:space="preserve">Font size: </w:t>
       </w:r>
       <w:r>
         <w:rPr>
           <w:b/>
+          <w:highlight w:val="green"/>
         </w:rPr>
         <w:t>36px</w:t>
       </w:r>
       <w:r>
+        <w:rPr>
+          <w:highlight w:val="green"/>
+        </w:rPr>
         <w:t xml:space="preserve"> </w:t>
       </w:r>
     </w:p>
@@ -3644,12 +3679,14 @@
         </w:numPr>
         <w:rPr>
           <w:rFonts w:eastAsia="Times New Roman" w:cstheme="minorHAnsi"/>
+          <w:highlight w:val="green"/>
           <w:lang w:val="bg-BG" w:eastAsia="en-GB"/>
         </w:rPr>
       </w:pPr>
       <w:r>
         <w:rPr>
           <w:rFonts w:eastAsia="Times New Roman" w:cstheme="minorHAnsi"/>
+          <w:highlight w:val="green"/>
           <w:lang w:eastAsia="en-GB"/>
         </w:rPr>
         <w:t xml:space="preserve">Text color: </w:t>
@@ -3659,6 +3696,7 @@
           <w:rFonts w:eastAsia="Times New Roman" w:cstheme="minorHAnsi"/>
           <w:b/>
           <w:noProof/>
+          <w:highlight w:val="green"/>
           <w:lang w:eastAsia="en-GB"/>
         </w:rPr>
         <w:t>#fefecc</w:t>
@@ -3673,12 +3711,14 @@
         </w:numPr>
         <w:rPr>
           <w:rFonts w:eastAsia="Times New Roman" w:cstheme="minorHAnsi"/>
+          <w:highlight w:val="green"/>
           <w:lang w:val="bg-BG" w:eastAsia="en-GB"/>
         </w:rPr>
       </w:pPr>
       <w:r>
         <w:rPr>
           <w:rFonts w:eastAsia="Times New Roman" w:cstheme="minorHAnsi"/>
+          <w:highlight w:val="green"/>
           <w:lang w:eastAsia="en-GB"/>
         </w:rPr>
         <w:t xml:space="preserve">Margins: </w:t>
@@ -3688,6 +3728,7 @@
           <w:rFonts w:eastAsia="Times New Roman" w:cstheme="minorHAnsi"/>
           <w:b/>
           <w:noProof/>
+          <w:highlight w:val="green"/>
           <w:lang w:eastAsia="en-GB"/>
         </w:rPr>
         <w:t>12px</w:t>
@@ -3702,12 +3743,14 @@
         </w:numPr>
         <w:rPr>
           <w:rFonts w:eastAsia="Times New Roman" w:cstheme="minorHAnsi"/>
+          <w:highlight w:val="green"/>
           <w:lang w:val="bg-BG" w:eastAsia="en-GB"/>
         </w:rPr>
       </w:pPr>
       <w:r>
         <w:rPr>
           <w:rFonts w:eastAsia="Times New Roman" w:cstheme="minorHAnsi"/>
+          <w:highlight w:val="green"/>
           <w:lang w:eastAsia="en-GB"/>
         </w:rPr>
         <w:t xml:space="preserve">Align the text to the </w:t>
@@ -3717,6 +3760,7 @@
           <w:rFonts w:eastAsia="Times New Roman" w:cstheme="minorHAnsi"/>
           <w:b/>
           <w:noProof/>
+          <w:highlight w:val="green"/>
           <w:lang w:eastAsia="en-GB"/>
         </w:rPr>
         <w:t>center</w:t>
@@ -3734,16 +3778,21 @@
           <w:rFonts w:asciiTheme="minorHAnsi" w:hAnsiTheme="minorHAnsi"/>
           <w:b w:val="0"/>
           <w:noProof w:val="0"/>
+          <w:highlight w:val="green"/>
           <w:lang w:val="bg-BG"/>
         </w:rPr>
       </w:pPr>
       <w:r>
         <w:rPr>
           <w:rStyle w:val="CodeChar"/>
+          <w:highlight w:val="green"/>
         </w:rPr>
         <w:t>&lt;p&gt;</w:t>
       </w:r>
       <w:r>
+        <w:rPr>
+          <w:highlight w:val="green"/>
+        </w:rPr>
         <w:t>:</w:t>
       </w:r>
     </w:p>
@@ -3756,12 +3805,14 @@
         </w:numPr>
         <w:rPr>
           <w:rFonts w:eastAsia="Times New Roman" w:cstheme="minorHAnsi"/>
+          <w:highlight w:val="green"/>
           <w:lang w:val="bg-BG" w:eastAsia="en-GB"/>
         </w:rPr>
       </w:pPr>
       <w:r>
         <w:rPr>
           <w:rFonts w:eastAsia="Times New Roman" w:cstheme="minorHAnsi"/>
+          <w:highlight w:val="green"/>
           <w:lang w:eastAsia="en-GB"/>
         </w:rPr>
         <w:t xml:space="preserve">Text color: </w:t>
@@ -3771,6 +3822,7 @@
           <w:rFonts w:eastAsia="Times New Roman" w:cstheme="minorHAnsi"/>
           <w:b/>
           <w:noProof/>
+          <w:highlight w:val="green"/>
           <w:lang w:eastAsia="en-GB"/>
         </w:rPr>
         <w:t>#eee</w:t>
@@ -3784,15 +3836,20 @@
           <w:numId w:val="44"/>
         </w:numPr>
         <w:rPr>
+          <w:highlight w:val="green"/>
           <w:lang w:val="bg-BG"/>
         </w:rPr>
       </w:pPr>
       <w:r>
+        <w:rPr>
+          <w:highlight w:val="green"/>
+        </w:rPr>
         <w:t>Font:</w:t>
       </w:r>
       <w:r>
         <w:rPr>
           <w:b/>
+          <w:highlight w:val="green"/>
         </w:rPr>
         <w:t xml:space="preserve"> Arial</w:t>
       </w:r>
@@ -3805,15 +3862,20 @@
           <w:numId w:val="44"/>
         </w:numPr>
         <w:rPr>
+          <w:highlight w:val="green"/>
           <w:lang w:val="bg-BG"/>
         </w:rPr>
       </w:pPr>
       <w:r>
+        <w:rPr>
+          <w:highlight w:val="green"/>
+        </w:rPr>
         <w:t xml:space="preserve">Generic Font: </w:t>
       </w:r>
       <w:r>
         <w:rPr>
           <w:b/>
+          <w:highlight w:val="green"/>
         </w:rPr>
         <w:t>sans-serif</w:t>
       </w:r>
@@ -3826,10 +3888,14 @@
           <w:numId w:val="44"/>
         </w:numPr>
         <w:rPr>
+          <w:highlight w:val="green"/>
           <w:lang w:val="bg-BG"/>
         </w:rPr>
       </w:pPr>
       <w:r>
+        <w:rPr>
+          <w:highlight w:val="green"/>
+        </w:rPr>
         <w:t xml:space="preserve">Height of the line: </w:t>
       </w:r>
       <w:r>
@@ -3837,6 +3903,7 @@
           <w:rFonts w:eastAsia="Times New Roman" w:cstheme="minorHAnsi"/>
           <w:b/>
           <w:noProof/>
+          <w:highlight w:val="green"/>
           <w:lang w:eastAsia="en-GB"/>
         </w:rPr>
         <w:t>24px</w:t>
@@ -3851,12 +3918,14 @@
         </w:numPr>
         <w:rPr>
           <w:rFonts w:eastAsia="Times New Roman" w:cstheme="minorHAnsi"/>
+          <w:highlight w:val="green"/>
           <w:lang w:val="bg-BG" w:eastAsia="en-GB"/>
         </w:rPr>
       </w:pPr>
       <w:r>
         <w:rPr>
           <w:rFonts w:eastAsia="Times New Roman" w:cstheme="minorHAnsi"/>
+          <w:highlight w:val="green"/>
           <w:lang w:eastAsia="en-GB"/>
         </w:rPr>
         <w:t xml:space="preserve">Paddings: </w:t>
@@ -3866,6 +3935,7 @@
           <w:rFonts w:eastAsia="Times New Roman" w:cstheme="minorHAnsi"/>
           <w:b/>
           <w:noProof/>
+          <w:highlight w:val="green"/>
           <w:lang w:eastAsia="en-GB"/>
         </w:rPr>
         <w:t>10px</w:t>
@@ -3880,12 +3950,14 @@
         </w:numPr>
         <w:rPr>
           <w:rFonts w:eastAsia="Times New Roman" w:cstheme="minorHAnsi"/>
+          <w:highlight w:val="green"/>
           <w:lang w:val="bg-BG" w:eastAsia="en-GB"/>
         </w:rPr>
       </w:pPr>
       <w:r>
         <w:rPr>
           <w:rFonts w:eastAsia="Times New Roman" w:cstheme="minorHAnsi"/>
+          <w:highlight w:val="green"/>
           <w:lang w:eastAsia="en-GB"/>
         </w:rPr>
         <w:t xml:space="preserve">Indent text in the first line </w:t>
@@ -3895,6 +3967,7 @@
           <w:rFonts w:eastAsia="Times New Roman" w:cstheme="minorHAnsi"/>
           <w:b/>
           <w:noProof/>
+          <w:highlight w:val="green"/>
           <w:lang w:eastAsia="en-GB"/>
         </w:rPr>
         <w:t>30px</w:t>
@@ -3937,21 +4010,23 @@
           <w:rFonts w:asciiTheme="minorHAnsi" w:hAnsiTheme="minorHAnsi"/>
           <w:b w:val="0"/>
           <w:noProof w:val="0"/>
+          <w:highlight w:val="green"/>
           <w:lang w:val="bg-BG"/>
         </w:rPr>
       </w:pPr>
       <w:r>
         <w:rPr>
           <w:rFonts w:eastAsia="Times New Roman" w:cstheme="minorHAnsi"/>
-          <w:lang w:eastAsia="en-GB"/>
-        </w:rPr>
-        <w:lastRenderedPageBreak/>
+          <w:highlight w:val="green"/>
+          <w:lang w:eastAsia="en-GB"/>
+        </w:rPr>
         <w:t xml:space="preserve">Bottom margin: </w:t>
       </w:r>
       <w:r>
         <w:rPr>
           <w:rFonts w:eastAsia="Times New Roman" w:cstheme="minorHAnsi"/>
           <w:b/>
+          <w:highlight w:val="green"/>
           <w:lang w:eastAsia="en-GB"/>
         </w:rPr>
         <w:t>30px</w:t>
@@ -3966,6 +4041,7 @@
         </w:numPr>
         <w:rPr>
           <w:b/>
+          <w:highlight w:val="green"/>
           <w:lang w:val="bg-BG"/>
         </w:rPr>
       </w:pPr>
@@ -3974,6 +4050,7 @@
           <w:rStyle w:val="CodeChar"/>
           <w:rFonts w:asciiTheme="minorHAnsi" w:hAnsiTheme="minorHAnsi"/>
           <w:noProof w:val="0"/>
+          <w:highlight w:val="green"/>
         </w:rPr>
         <w:t>Solid</w:t>
       </w:r>
@@ -3983,12 +4060,14 @@
           <w:rFonts w:asciiTheme="minorHAnsi" w:hAnsiTheme="minorHAnsi"/>
           <w:b w:val="0"/>
           <w:noProof w:val="0"/>
+          <w:highlight w:val="green"/>
         </w:rPr>
         <w:t xml:space="preserve"> </w:t>
       </w:r>
       <w:r>
         <w:rPr>
           <w:b/>
+          <w:highlight w:val="green"/>
         </w:rPr>
         <w:t>top</w:t>
       </w:r>
@@ -3997,6 +4076,7 @@
           <w:rStyle w:val="CodeChar"/>
           <w:rFonts w:asciiTheme="minorHAnsi" w:hAnsiTheme="minorHAnsi"/>
           <w:noProof w:val="0"/>
+          <w:highlight w:val="green"/>
         </w:rPr>
         <w:t xml:space="preserve"> </w:t>
       </w:r>
@@ -4006,6 +4086,7 @@
           <w:rFonts w:asciiTheme="minorHAnsi" w:hAnsiTheme="minorHAnsi"/>
           <w:b w:val="0"/>
           <w:noProof w:val="0"/>
+          <w:highlight w:val="green"/>
         </w:rPr>
         <w:t xml:space="preserve">border with size </w:t>
       </w:r>
@@ -4014,6 +4095,7 @@
           <w:rStyle w:val="CodeChar"/>
           <w:rFonts w:asciiTheme="minorHAnsi" w:hAnsiTheme="minorHAnsi"/>
           <w:noProof w:val="0"/>
+          <w:highlight w:val="green"/>
         </w:rPr>
         <w:t xml:space="preserve">2px </w:t>
       </w:r>
@@ -4023,6 +4105,7 @@
           <w:rFonts w:asciiTheme="minorHAnsi" w:hAnsiTheme="minorHAnsi"/>
           <w:b w:val="0"/>
           <w:noProof w:val="0"/>
+          <w:highlight w:val="green"/>
         </w:rPr>
         <w:t xml:space="preserve">and </w:t>
       </w:r>
@@ -4031,6 +4114,7 @@
           <w:rStyle w:val="CodeChar"/>
           <w:rFonts w:asciiTheme="minorHAnsi" w:hAnsiTheme="minorHAnsi"/>
           <w:b w:val="0"/>
+          <w:highlight w:val="green"/>
         </w:rPr>
         <w:t>color</w:t>
       </w:r>
@@ -4038,6 +4122,7 @@
         <w:rPr>
           <w:rStyle w:val="CodeChar"/>
           <w:rFonts w:asciiTheme="minorHAnsi" w:hAnsiTheme="minorHAnsi"/>
+          <w:highlight w:val="green"/>
         </w:rPr>
         <w:t xml:space="preserve"> </w:t>
       </w:r>
@@ -4045,6 +4130,7 @@
         <w:rPr>
           <w:b/>
           <w:noProof/>
+          <w:highlight w:val="green"/>
         </w:rPr>
         <w:t>#fff</w:t>
       </w:r>
@@ -4057,16 +4143,21 @@
           <w:numId w:val="44"/>
         </w:numPr>
         <w:rPr>
+          <w:highlight w:val="green"/>
           <w:lang w:val="bg-BG"/>
         </w:rPr>
       </w:pPr>
       <w:r>
         <w:rPr>
           <w:b/>
+          <w:highlight w:val="green"/>
         </w:rPr>
         <w:t>Relative</w:t>
       </w:r>
       <w:r>
+        <w:rPr>
+          <w:highlight w:val="green"/>
+        </w:rPr>
         <w:t xml:space="preserve"> position</w:t>
       </w:r>
     </w:p>
@@ -4078,15 +4169,20 @@
           <w:numId w:val="44"/>
         </w:numPr>
         <w:rPr>
+          <w:highlight w:val="green"/>
           <w:lang w:val="bg-BG"/>
         </w:rPr>
       </w:pPr>
       <w:r>
+        <w:rPr>
+          <w:highlight w:val="green"/>
+        </w:rPr>
         <w:t xml:space="preserve">Top coordinates: </w:t>
       </w:r>
       <w:r>
         <w:rPr>
           <w:b/>
+          <w:highlight w:val="green"/>
           <w:lang w:eastAsia="en-GB"/>
         </w:rPr>
         <w:t>20px</w:t>
@@ -4104,16 +4200,21 @@
           <w:rFonts w:asciiTheme="minorHAnsi" w:hAnsiTheme="minorHAnsi"/>
           <w:b w:val="0"/>
           <w:noProof w:val="0"/>
+          <w:highlight w:val="green"/>
           <w:lang w:val="bg-BG"/>
         </w:rPr>
       </w:pPr>
       <w:r>
         <w:rPr>
           <w:rStyle w:val="CodeChar"/>
+          <w:highlight w:val="green"/>
         </w:rPr>
         <w:t>&lt;span&gt;</w:t>
       </w:r>
       <w:r>
+        <w:rPr>
+          <w:highlight w:val="green"/>
+        </w:rPr>
         <w:t>:</w:t>
       </w:r>
     </w:p>
@@ -4129,11 +4230,13 @@
           <w:rFonts w:asciiTheme="minorHAnsi" w:hAnsiTheme="minorHAnsi"/>
           <w:b w:val="0"/>
           <w:noProof w:val="0"/>
+          <w:highlight w:val="green"/>
           <w:lang w:val="bg-BG"/>
         </w:rPr>
       </w:pPr>
       <w:r>
         <w:rPr>
+          <w:highlight w:val="green"/>
           <w:lang w:eastAsia="en-GB"/>
         </w:rPr>
         <w:t xml:space="preserve">Width: </w:t>
@@ -4142,6 +4245,7 @@
         <w:rPr>
           <w:b/>
           <w:noProof/>
+          <w:highlight w:val="green"/>
           <w:lang w:eastAsia="en-GB"/>
         </w:rPr>
         <w:t>120px</w:t>
@@ -4155,11 +4259,13 @@
           <w:numId w:val="44"/>
         </w:numPr>
         <w:rPr>
+          <w:highlight w:val="green"/>
           <w:lang w:val="bg-BG" w:eastAsia="en-GB"/>
         </w:rPr>
       </w:pPr>
       <w:r>
         <w:rPr>
+          <w:highlight w:val="green"/>
           <w:lang w:eastAsia="en-GB"/>
         </w:rPr>
         <w:t xml:space="preserve">Font size: </w:t>
@@ -4168,6 +4274,7 @@
         <w:rPr>
           <w:b/>
           <w:noProof/>
+          <w:highlight w:val="green"/>
           <w:lang w:eastAsia="en-GB"/>
         </w:rPr>
         <w:t>14px</w:t>
@@ -4181,24 +4288,33 @@
           <w:numId w:val="44"/>
         </w:numPr>
         <w:rPr>
+          <w:highlight w:val="green"/>
           <w:lang w:val="bg-BG"/>
         </w:rPr>
       </w:pPr>
       <w:r>
+        <w:rPr>
+          <w:highlight w:val="green"/>
+        </w:rPr>
         <w:t xml:space="preserve">Align the </w:t>
       </w:r>
       <w:r>
         <w:rPr>
           <w:b/>
+          <w:highlight w:val="green"/>
         </w:rPr>
         <w:t>text</w:t>
       </w:r>
       <w:r>
+        <w:rPr>
+          <w:highlight w:val="green"/>
+        </w:rPr>
         <w:t xml:space="preserve"> to the </w:t>
       </w:r>
       <w:r>
         <w:rPr>
           <w:b/>
+          <w:highlight w:val="green"/>
         </w:rPr>
         <w:t>center</w:t>
       </w:r>
@@ -4214,6 +4330,7 @@
           <w:rStyle w:val="CodeChar"/>
           <w:rFonts w:asciiTheme="minorHAnsi" w:hAnsiTheme="minorHAnsi"/>
           <w:b w:val="0"/>
+          <w:highlight w:val="green"/>
           <w:lang w:val="bg-BG"/>
         </w:rPr>
       </w:pPr>
@@ -4221,12 +4338,14 @@
         <w:rPr>
           <w:b/>
           <w:noProof/>
+          <w:highlight w:val="green"/>
         </w:rPr>
         <w:t>Top</w:t>
       </w:r>
       <w:r>
         <w:rPr>
           <w:noProof/>
+          <w:highlight w:val="green"/>
         </w:rPr>
         <w:t xml:space="preserve"> &amp; </w:t>
       </w:r>
@@ -4234,22 +4353,28 @@
         <w:rPr>
           <w:rStyle w:val="CodeChar"/>
           <w:rFonts w:asciiTheme="minorHAnsi" w:hAnsiTheme="minorHAnsi"/>
+          <w:highlight w:val="green"/>
         </w:rPr>
         <w:t>bottom</w:t>
       </w:r>
       <w:r>
         <w:rPr>
           <w:noProof/>
+          <w:highlight w:val="green"/>
         </w:rPr>
         <w:t xml:space="preserve"> </w:t>
       </w:r>
       <w:r>
+        <w:rPr>
+          <w:highlight w:val="green"/>
+        </w:rPr>
         <w:t>paddings</w:t>
       </w:r>
       <w:r>
         <w:rPr>
           <w:rStyle w:val="CodeChar"/>
           <w:rFonts w:asciiTheme="minorHAnsi" w:hAnsiTheme="minorHAnsi"/>
+          <w:highlight w:val="green"/>
         </w:rPr>
         <w:t xml:space="preserve"> 3px</w:t>
       </w:r>
@@ -4265,6 +4390,7 @@
           <w:rStyle w:val="CodeChar"/>
           <w:rFonts w:asciiTheme="minorHAnsi" w:hAnsiTheme="minorHAnsi"/>
           <w:b w:val="0"/>
+          <w:highlight w:val="green"/>
           <w:lang w:val="bg-BG"/>
         </w:rPr>
       </w:pPr>
@@ -4272,15 +4398,20 @@
         <w:rPr>
           <w:b/>
           <w:noProof/>
+          <w:highlight w:val="green"/>
         </w:rPr>
         <w:t>Left</w:t>
       </w:r>
       <w:r>
+        <w:rPr>
+          <w:highlight w:val="green"/>
+        </w:rPr>
         <w:t xml:space="preserve"> </w:t>
       </w:r>
       <w:r>
         <w:rPr>
           <w:noProof/>
+          <w:highlight w:val="green"/>
         </w:rPr>
         <w:t xml:space="preserve">&amp; </w:t>
       </w:r>
@@ -4288,6 +4419,7 @@
         <w:rPr>
           <w:b/>
           <w:noProof/>
+          <w:highlight w:val="green"/>
         </w:rPr>
         <w:t>right</w:t>
       </w:r>
@@ -4296,16 +4428,21 @@
           <w:b/>
           <w:bCs/>
           <w:noProof/>
+          <w:highlight w:val="green"/>
         </w:rPr>
         <w:t xml:space="preserve"> </w:t>
       </w:r>
       <w:r>
+        <w:rPr>
+          <w:highlight w:val="green"/>
+        </w:rPr>
         <w:t>paddings</w:t>
       </w:r>
       <w:r>
         <w:rPr>
           <w:rStyle w:val="CodeChar"/>
           <w:rFonts w:asciiTheme="minorHAnsi" w:hAnsiTheme="minorHAnsi"/>
+          <w:highlight w:val="green"/>
         </w:rPr>
         <w:t xml:space="preserve"> 5px</w:t>
       </w:r>
@@ -4321,6 +4458,7 @@
           <w:rStyle w:val="CodeChar"/>
           <w:rFonts w:asciiTheme="minorHAnsi" w:hAnsiTheme="minorHAnsi"/>
           <w:b w:val="0"/>
+          <w:highlight w:val="green"/>
           <w:lang w:val="bg-BG"/>
         </w:rPr>
       </w:pPr>
@@ -4328,12 +4466,14 @@
         <w:rPr>
           <w:b/>
           <w:noProof/>
+          <w:highlight w:val="green"/>
         </w:rPr>
         <w:t>Top</w:t>
       </w:r>
       <w:r>
         <w:rPr>
           <w:noProof/>
+          <w:highlight w:val="green"/>
         </w:rPr>
         <w:t xml:space="preserve"> &amp; </w:t>
       </w:r>
@@ -4341,17 +4481,20 @@
         <w:rPr>
           <w:rStyle w:val="CodeChar"/>
           <w:rFonts w:asciiTheme="minorHAnsi" w:hAnsiTheme="minorHAnsi"/>
+          <w:highlight w:val="green"/>
         </w:rPr>
         <w:t>bottom</w:t>
       </w:r>
       <w:r>
         <w:rPr>
           <w:noProof/>
+          <w:highlight w:val="green"/>
         </w:rPr>
         <w:t xml:space="preserve"> </w:t>
       </w:r>
       <w:r>
         <w:rPr>
+          <w:highlight w:val="green"/>
           <w:lang w:eastAsia="en-GB"/>
         </w:rPr>
         <w:t>margins</w:t>
@@ -4360,6 +4503,7 @@
         <w:rPr>
           <w:rStyle w:val="CodeChar"/>
           <w:rFonts w:asciiTheme="minorHAnsi" w:hAnsiTheme="minorHAnsi"/>
+          <w:highlight w:val="green"/>
         </w:rPr>
         <w:t xml:space="preserve"> 0</w:t>
       </w:r>
@@ -4375,6 +4519,7 @@
           <w:rStyle w:val="CodeChar"/>
           <w:rFonts w:asciiTheme="minorHAnsi" w:hAnsiTheme="minorHAnsi"/>
           <w:b w:val="0"/>
+          <w:highlight w:val="green"/>
           <w:lang w:val="bg-BG"/>
         </w:rPr>
       </w:pPr>
@@ -4382,15 +4527,20 @@
         <w:rPr>
           <w:b/>
           <w:noProof/>
+          <w:highlight w:val="green"/>
         </w:rPr>
         <w:t>Left</w:t>
       </w:r>
       <w:r>
+        <w:rPr>
+          <w:highlight w:val="green"/>
+        </w:rPr>
         <w:t xml:space="preserve"> </w:t>
       </w:r>
       <w:r>
         <w:rPr>
           <w:noProof/>
+          <w:highlight w:val="green"/>
         </w:rPr>
         <w:t xml:space="preserve">&amp; </w:t>
       </w:r>
@@ -4398,6 +4548,7 @@
         <w:rPr>
           <w:b/>
           <w:noProof/>
+          <w:highlight w:val="green"/>
         </w:rPr>
         <w:t>right</w:t>
       </w:r>
@@ -4406,11 +4557,13 @@
           <w:b/>
           <w:bCs/>
           <w:noProof/>
+          <w:highlight w:val="green"/>
         </w:rPr>
         <w:t xml:space="preserve"> </w:t>
       </w:r>
       <w:r>
         <w:rPr>
+          <w:highlight w:val="green"/>
           <w:lang w:eastAsia="en-GB"/>
         </w:rPr>
         <w:t>margins</w:t>
@@ -4419,6 +4572,7 @@
         <w:rPr>
           <w:rStyle w:val="CodeChar"/>
           <w:rFonts w:asciiTheme="minorHAnsi" w:hAnsiTheme="minorHAnsi"/>
+          <w:highlight w:val="green"/>
         </w:rPr>
         <w:t xml:space="preserve"> </w:t>
       </w:r>
@@ -4426,6 +4580,7 @@
         <w:rPr>
           <w:b/>
           <w:noProof/>
+          <w:highlight w:val="green"/>
           <w:lang w:eastAsia="en-GB"/>
         </w:rPr>
         <w:t>auto</w:t>
@@ -4440,11 +4595,13 @@
         </w:numPr>
         <w:rPr>
           <w:rFonts w:eastAsia="Times New Roman" w:cstheme="minorHAnsi"/>
+          <w:highlight w:val="green"/>
           <w:lang w:val="bg-BG" w:eastAsia="en-GB"/>
         </w:rPr>
       </w:pPr>
       <w:r>
         <w:rPr>
+          <w:highlight w:val="green"/>
           <w:lang w:eastAsia="en-GB"/>
         </w:rPr>
         <w:t xml:space="preserve">Background color: </w:t>
@@ -4453,6 +4610,7 @@
         <w:rPr>
           <w:b/>
           <w:noProof/>
+          <w:highlight w:val="green"/>
           <w:lang w:eastAsia="en-GB"/>
         </w:rPr>
         <w:t>#fff</w:t>
@@ -4466,20 +4624,26 @@
           <w:numId w:val="44"/>
         </w:numPr>
         <w:rPr>
+          <w:highlight w:val="green"/>
           <w:lang w:val="bg-BG" w:eastAsia="en-GB"/>
         </w:rPr>
       </w:pPr>
       <w:r>
         <w:rPr>
+          <w:highlight w:val="green"/>
           <w:lang w:eastAsia="en-GB"/>
         </w:rPr>
         <w:t xml:space="preserve">Display the </w:t>
       </w:r>
       <w:r>
+        <w:rPr>
+          <w:highlight w:val="green"/>
+        </w:rPr>
         <w:t>span</w:t>
       </w:r>
       <w:r>
         <w:rPr>
+          <w:highlight w:val="green"/>
           <w:lang w:eastAsia="en-GB"/>
         </w:rPr>
         <w:t xml:space="preserve"> as </w:t>
@@ -4487,6 +4651,7 @@
       <w:r>
         <w:rPr>
           <w:b/>
+          <w:highlight w:val="green"/>
           <w:lang w:eastAsia="en-GB"/>
         </w:rPr>
         <w:t>block</w:t>
@@ -4500,16 +4665,21 @@
           <w:numId w:val="44"/>
         </w:numPr>
         <w:rPr>
+          <w:highlight w:val="green"/>
           <w:lang w:val="bg-BG"/>
         </w:rPr>
       </w:pPr>
       <w:r>
         <w:rPr>
           <w:b/>
+          <w:highlight w:val="green"/>
         </w:rPr>
         <w:t>Relative</w:t>
       </w:r>
       <w:r>
+        <w:rPr>
+          <w:highlight w:val="green"/>
+        </w:rPr>
         <w:t xml:space="preserve"> position</w:t>
       </w:r>
     </w:p>
@@ -8785,7 +8955,7 @@
           <wp:effectExtent l="0" t="0" r="0" b="5715"/>
           <wp:wrapSquare wrapText="bothSides"/>
           <wp:docPr id="1" name="Picture 1">
-            <a:hlinkClick xmlns:a="http://schemas.openxmlformats.org/drawingml/2006/main" r:id="rId2"/>
+            <a:hlinkClick xmlns:a="http://schemas.openxmlformats.org/drawingml/2006/main" r:id="rId22"/>
           </wp:docPr>
           <wp:cNvGraphicFramePr>
             <a:graphicFrameLocks xmlns:a="http://schemas.openxmlformats.org/drawingml/2006/main" noChangeAspect="1"/>
@@ -8795,7 +8965,7 @@
               <pic:pic xmlns:pic="http://schemas.openxmlformats.org/drawingml/2006/picture">
                 <pic:nvPicPr>
                   <pic:cNvPr id="1" name="Picture 1">
-                    <a:hlinkClick r:id="rId2"/>
+                    <a:hlinkClick r:id="rId22"/>
                   </pic:cNvPr>
                   <pic:cNvPicPr>
                     <a:picLocks noChangeAspect="1" noChangeArrowheads="1"/>

</xml_diff>

<commit_message>
adding progress in the file
</commit_message>
<xml_diff>
--- a/HTML & CSS/04 CSS Box Model/04.CSS-Box-Model-Exercise.docx
+++ b/HTML & CSS/04 CSS Box Model/04.CSS-Box-Model-Exercise.docx
@@ -4716,10 +4716,14 @@
       <w:pPr>
         <w:pStyle w:val="2"/>
         <w:rPr>
+          <w:highlight w:val="green"/>
           <w:lang w:val="bg-BG"/>
         </w:rPr>
       </w:pPr>
       <w:r>
+        <w:rPr>
+          <w:highlight w:val="green"/>
+        </w:rPr>
         <w:t>Navigation Inline Block</w:t>
       </w:r>
     </w:p>
@@ -4813,6 +4817,7 @@
         <w:rPr>
           <w:rFonts w:eastAsia="Times New Roman" w:cstheme="minorHAnsi"/>
           <w:color w:val="000000"/>
+          <w:highlight w:val="green"/>
           <w:lang w:val="bg-BG" w:eastAsia="en-GB"/>
         </w:rPr>
       </w:pPr>
@@ -4820,6 +4825,7 @@
         <w:rPr>
           <w:rFonts w:eastAsia="Times New Roman" w:cstheme="minorHAnsi"/>
           <w:color w:val="000000"/>
+          <w:highlight w:val="green"/>
           <w:lang w:eastAsia="en-GB"/>
         </w:rPr>
         <w:t>Change the document title to "</w:t>
@@ -4830,6 +4836,7 @@
           <w:b/>
           <w:bCs/>
           <w:color w:val="000000"/>
+          <w:highlight w:val="green"/>
           <w:lang w:eastAsia="en-GB"/>
         </w:rPr>
         <w:t>Navigation Inline Block</w:t>
@@ -4838,6 +4845,7 @@
         <w:rPr>
           <w:rFonts w:eastAsia="Times New Roman" w:cstheme="minorHAnsi"/>
           <w:color w:val="000000"/>
+          <w:highlight w:val="green"/>
           <w:lang w:eastAsia="en-GB"/>
         </w:rPr>
         <w:t>"</w:t>
@@ -4853,6 +4861,7 @@
         <w:rPr>
           <w:rFonts w:eastAsia="Times New Roman" w:cstheme="minorHAnsi"/>
           <w:color w:val="000000"/>
+          <w:highlight w:val="green"/>
           <w:lang w:val="bg-BG" w:eastAsia="en-GB"/>
         </w:rPr>
       </w:pPr>
@@ -4860,6 +4869,7 @@
         <w:rPr>
           <w:rFonts w:eastAsia="Times New Roman" w:cstheme="minorHAnsi"/>
           <w:color w:val="000000"/>
+          <w:highlight w:val="green"/>
           <w:lang w:eastAsia="en-GB"/>
         </w:rPr>
         <w:t>Divide your content into </w:t>
@@ -4867,6 +4877,7 @@
       <w:r>
         <w:rPr>
           <w:rStyle w:val="CodeChar"/>
+          <w:highlight w:val="green"/>
           <w:lang w:eastAsia="en-GB"/>
         </w:rPr>
         <w:t>header</w:t>
@@ -4876,6 +4887,7 @@
           <w:rFonts w:eastAsia="Times New Roman" w:cstheme="minorHAnsi"/>
           <w:noProof/>
           <w:color w:val="000000"/>
+          <w:highlight w:val="green"/>
           <w:lang w:eastAsia="en-GB"/>
         </w:rPr>
         <w:t> </w:t>
@@ -4884,6 +4896,7 @@
         <w:rPr>
           <w:rFonts w:eastAsia="Times New Roman" w:cstheme="minorHAnsi"/>
           <w:color w:val="000000"/>
+          <w:highlight w:val="green"/>
           <w:lang w:eastAsia="en-GB"/>
         </w:rPr>
         <w:t>and </w:t>
@@ -4891,6 +4904,7 @@
       <w:r>
         <w:rPr>
           <w:rStyle w:val="CodeChar"/>
+          <w:highlight w:val="green"/>
           <w:lang w:eastAsia="en-GB"/>
         </w:rPr>
         <w:t>main</w:t>
@@ -4900,6 +4914,7 @@
           <w:rFonts w:eastAsia="Times New Roman" w:cstheme="minorHAnsi"/>
           <w:noProof/>
           <w:color w:val="000000"/>
+          <w:highlight w:val="green"/>
           <w:lang w:eastAsia="en-GB"/>
         </w:rPr>
         <w:t> </w:t>
@@ -4908,6 +4923,7 @@
         <w:rPr>
           <w:rFonts w:eastAsia="Times New Roman" w:cstheme="minorHAnsi"/>
           <w:color w:val="000000"/>
+          <w:highlight w:val="green"/>
           <w:lang w:eastAsia="en-GB"/>
         </w:rPr>
         <w:t>tags</w:t>
@@ -4925,6 +4941,7 @@
           <w:b/>
           <w:bCs/>
           <w:color w:val="000000"/>
+          <w:highlight w:val="green"/>
           <w:lang w:val="bg-BG" w:eastAsia="en-GB"/>
         </w:rPr>
       </w:pPr>
@@ -4932,6 +4949,7 @@
         <w:rPr>
           <w:rFonts w:eastAsia="Times New Roman" w:cstheme="minorHAnsi"/>
           <w:color w:val="000000"/>
+          <w:highlight w:val="green"/>
           <w:lang w:eastAsia="en-GB"/>
         </w:rPr>
         <w:t xml:space="preserve">Add font to the document: </w:t>
@@ -4942,6 +4960,7 @@
           <w:b/>
           <w:bCs/>
           <w:color w:val="000000"/>
+          <w:highlight w:val="green"/>
           <w:lang w:eastAsia="en-GB"/>
         </w:rPr>
         <w:t>Helvetica</w:t>
@@ -4950,6 +4969,7 @@
         <w:rPr>
           <w:rFonts w:eastAsia="Times New Roman" w:cstheme="minorHAnsi"/>
           <w:color w:val="000000"/>
+          <w:highlight w:val="green"/>
           <w:lang w:eastAsia="en-GB"/>
         </w:rPr>
         <w:t xml:space="preserve">, </w:t>
@@ -4960,6 +4980,7 @@
           <w:b/>
           <w:bCs/>
           <w:color w:val="000000"/>
+          <w:highlight w:val="green"/>
           <w:lang w:eastAsia="en-GB"/>
         </w:rPr>
         <w:t>sans-serif</w:t>
@@ -4975,6 +4996,7 @@
         <w:rPr>
           <w:rFonts w:eastAsia="Times New Roman" w:cstheme="minorHAnsi"/>
           <w:color w:val="000000"/>
+          <w:highlight w:val="green"/>
           <w:lang w:val="bg-BG" w:eastAsia="en-GB"/>
         </w:rPr>
       </w:pPr>
@@ -4982,6 +5004,7 @@
         <w:rPr>
           <w:rFonts w:eastAsia="Times New Roman" w:cstheme="minorHAnsi"/>
           <w:color w:val="000000"/>
+          <w:highlight w:val="green"/>
           <w:lang w:eastAsia="en-GB"/>
         </w:rPr>
         <w:t>Create a navigation bar </w:t>
@@ -4997,6 +5020,7 @@
         <w:rPr>
           <w:rFonts w:eastAsia="Times New Roman" w:cstheme="minorHAnsi"/>
           <w:color w:val="000000"/>
+          <w:highlight w:val="green"/>
           <w:lang w:val="bg-BG" w:eastAsia="en-GB"/>
         </w:rPr>
       </w:pPr>
@@ -5004,6 +5028,7 @@
         <w:rPr>
           <w:rFonts w:eastAsia="Times New Roman" w:cstheme="minorHAnsi"/>
           <w:color w:val="000000"/>
+          <w:highlight w:val="green"/>
           <w:lang w:eastAsia="en-GB"/>
         </w:rPr>
         <w:t>Add four list items in </w:t>
@@ -5011,6 +5036,7 @@
       <w:r>
         <w:rPr>
           <w:rStyle w:val="CodeChar"/>
+          <w:highlight w:val="green"/>
           <w:lang w:eastAsia="en-GB"/>
         </w:rPr>
         <w:t>nav</w:t>
@@ -5020,6 +5046,7 @@
           <w:rFonts w:eastAsia="Times New Roman" w:cstheme="minorHAnsi"/>
           <w:noProof/>
           <w:color w:val="000000"/>
+          <w:highlight w:val="green"/>
           <w:lang w:eastAsia="en-GB"/>
         </w:rPr>
         <w:t> </w:t>
@@ -5028,6 +5055,7 @@
         <w:rPr>
           <w:rFonts w:eastAsia="Times New Roman" w:cstheme="minorHAnsi"/>
           <w:color w:val="000000"/>
+          <w:highlight w:val="green"/>
           <w:lang w:eastAsia="en-GB"/>
         </w:rPr>
         <w:t>tag with </w:t>
@@ -5035,6 +5063,7 @@
       <w:r>
         <w:rPr>
           <w:rStyle w:val="CodeChar"/>
+          <w:highlight w:val="green"/>
           <w:lang w:eastAsia="en-GB"/>
         </w:rPr>
         <w:t>a</w:t>
@@ -5044,6 +5073,7 @@
           <w:rFonts w:eastAsia="Times New Roman" w:cstheme="minorHAnsi"/>
           <w:noProof/>
           <w:color w:val="000000"/>
+          <w:highlight w:val="green"/>
           <w:lang w:eastAsia="en-GB"/>
         </w:rPr>
         <w:t> </w:t>
@@ -5053,6 +5083,7 @@
         <w:rPr>
           <w:rFonts w:eastAsia="Times New Roman" w:cstheme="minorHAnsi"/>
           <w:color w:val="000000"/>
+          <w:highlight w:val="green"/>
           <w:lang w:eastAsia="en-GB"/>
         </w:rPr>
         <w:t>tags</w:t>
@@ -5062,6 +5093,7 @@
         <w:rPr>
           <w:rFonts w:eastAsia="Times New Roman" w:cstheme="minorHAnsi"/>
           <w:color w:val="000000"/>
+          <w:highlight w:val="green"/>
           <w:lang w:eastAsia="en-GB"/>
         </w:rPr>
         <w:t xml:space="preserve"> inside </w:t>
@@ -5077,6 +5109,7 @@
         <w:rPr>
           <w:rFonts w:eastAsia="Times New Roman" w:cstheme="minorHAnsi"/>
           <w:color w:val="000000"/>
+          <w:highlight w:val="green"/>
           <w:lang w:val="bg-BG" w:eastAsia="en-GB"/>
         </w:rPr>
       </w:pPr>
@@ -5084,6 +5117,7 @@
         <w:rPr>
           <w:rFonts w:eastAsia="Times New Roman" w:cstheme="minorHAnsi"/>
           <w:color w:val="000000"/>
+          <w:highlight w:val="green"/>
           <w:lang w:eastAsia="en-GB"/>
         </w:rPr>
         <w:t>Add </w:t>
@@ -5091,6 +5125,7 @@
       <w:r>
         <w:rPr>
           <w:rStyle w:val="CodeChar"/>
+          <w:highlight w:val="green"/>
           <w:lang w:eastAsia="en-GB"/>
         </w:rPr>
         <w:t>display:</w:t>
@@ -5100,6 +5135,7 @@
           <w:rFonts w:eastAsia="Times New Roman" w:cstheme="minorHAnsi"/>
           <w:noProof/>
           <w:color w:val="000000"/>
+          <w:highlight w:val="green"/>
           <w:lang w:eastAsia="en-GB"/>
         </w:rPr>
         <w:t xml:space="preserve"> </w:t>
@@ -5107,6 +5143,7 @@
       <w:r>
         <w:rPr>
           <w:rStyle w:val="CodeChar"/>
+          <w:highlight w:val="green"/>
           <w:lang w:eastAsia="en-GB"/>
         </w:rPr>
         <w:t>inline-block;</w:t>
@@ -5116,6 +5153,7 @@
           <w:rFonts w:eastAsia="Times New Roman" w:cstheme="minorHAnsi"/>
           <w:noProof/>
           <w:color w:val="000000"/>
+          <w:highlight w:val="green"/>
           <w:lang w:eastAsia="en-GB"/>
         </w:rPr>
         <w:t> </w:t>
@@ -5124,6 +5162,7 @@
         <w:rPr>
           <w:rFonts w:eastAsia="Times New Roman" w:cstheme="minorHAnsi"/>
           <w:color w:val="000000"/>
+          <w:highlight w:val="green"/>
           <w:lang w:eastAsia="en-GB"/>
         </w:rPr>
         <w:t>style for each item in the </w:t>
@@ -5131,6 +5170,7 @@
       <w:r>
         <w:rPr>
           <w:rStyle w:val="CodeChar"/>
+          <w:highlight w:val="green"/>
           <w:lang w:eastAsia="en-GB"/>
         </w:rPr>
         <w:t>nav</w:t>
@@ -5140,11 +5180,14 @@
       <w:pPr>
         <w:pStyle w:val="2"/>
         <w:rPr>
+          <w:highlight w:val="green"/>
           <w:lang w:val="bg-BG"/>
         </w:rPr>
       </w:pPr>
       <w:r>
-        <w:lastRenderedPageBreak/>
+        <w:rPr>
+          <w:highlight w:val="green"/>
+        </w:rPr>
         <w:t>Make Your Own Website</w:t>
       </w:r>
     </w:p>
@@ -5388,16 +5431,21 @@
           <w:rFonts w:asciiTheme="minorHAnsi" w:hAnsiTheme="minorHAnsi"/>
           <w:b w:val="0"/>
           <w:noProof w:val="0"/>
+          <w:highlight w:val="green"/>
           <w:lang w:val="bg-BG"/>
         </w:rPr>
       </w:pPr>
       <w:r>
         <w:rPr>
           <w:rStyle w:val="CodeChar"/>
+          <w:highlight w:val="green"/>
         </w:rPr>
         <w:t>&lt;div&gt;</w:t>
       </w:r>
       <w:r>
+        <w:rPr>
+          <w:highlight w:val="green"/>
+        </w:rPr>
         <w:t>:</w:t>
       </w:r>
     </w:p>
@@ -5410,12 +5458,14 @@
         </w:numPr>
         <w:rPr>
           <w:rFonts w:eastAsia="Times New Roman" w:cstheme="minorHAnsi"/>
+          <w:highlight w:val="green"/>
           <w:lang w:val="bg-BG" w:eastAsia="en-GB"/>
         </w:rPr>
       </w:pPr>
       <w:r>
         <w:rPr>
           <w:rFonts w:eastAsia="Times New Roman" w:cstheme="minorHAnsi"/>
+          <w:highlight w:val="green"/>
           <w:lang w:eastAsia="en-GB"/>
         </w:rPr>
         <w:t xml:space="preserve">Width: </w:t>
@@ -5424,6 +5474,7 @@
         <w:rPr>
           <w:rFonts w:eastAsia="Times New Roman" w:cstheme="minorHAnsi"/>
           <w:b/>
+          <w:highlight w:val="green"/>
           <w:lang w:eastAsia="en-GB"/>
         </w:rPr>
         <w:t>280px</w:t>
@@ -5438,12 +5489,14 @@
         </w:numPr>
         <w:rPr>
           <w:rFonts w:eastAsia="Times New Roman" w:cstheme="minorHAnsi"/>
+          <w:highlight w:val="green"/>
           <w:lang w:val="bg-BG" w:eastAsia="en-GB"/>
         </w:rPr>
       </w:pPr>
       <w:r>
         <w:rPr>
           <w:rFonts w:eastAsia="Times New Roman" w:cstheme="minorHAnsi"/>
+          <w:highlight w:val="green"/>
           <w:lang w:eastAsia="en-GB"/>
         </w:rPr>
         <w:t xml:space="preserve">Display the </w:t>
@@ -5452,6 +5505,7 @@
         <w:rPr>
           <w:rFonts w:eastAsia="Times New Roman" w:cstheme="minorHAnsi"/>
           <w:noProof/>
+          <w:highlight w:val="green"/>
           <w:lang w:eastAsia="en-GB"/>
         </w:rPr>
         <w:t xml:space="preserve">divs </w:t>
@@ -5459,6 +5513,7 @@
       <w:r>
         <w:rPr>
           <w:rFonts w:eastAsia="Times New Roman" w:cstheme="minorHAnsi"/>
+          <w:highlight w:val="green"/>
           <w:lang w:eastAsia="en-GB"/>
         </w:rPr>
         <w:t xml:space="preserve">as </w:t>
@@ -5467,6 +5522,7 @@
         <w:rPr>
           <w:rFonts w:eastAsia="Times New Roman" w:cstheme="minorHAnsi"/>
           <w:b/>
+          <w:highlight w:val="green"/>
           <w:lang w:eastAsia="en-GB"/>
         </w:rPr>
         <w:t>inline-block</w:t>
@@ -5481,12 +5537,14 @@
         </w:numPr>
         <w:rPr>
           <w:rFonts w:eastAsia="Times New Roman" w:cstheme="minorHAnsi"/>
+          <w:highlight w:val="green"/>
           <w:lang w:val="bg-BG" w:eastAsia="en-GB"/>
         </w:rPr>
       </w:pPr>
       <w:r>
         <w:rPr>
           <w:rFonts w:eastAsia="Times New Roman" w:cstheme="minorHAnsi"/>
+          <w:highlight w:val="green"/>
           <w:lang w:eastAsia="en-GB"/>
         </w:rPr>
         <w:t xml:space="preserve">Padding top, right and bottom: </w:t>
@@ -5495,6 +5553,7 @@
         <w:rPr>
           <w:rFonts w:eastAsia="Times New Roman" w:cstheme="minorHAnsi"/>
           <w:b/>
+          <w:highlight w:val="green"/>
           <w:lang w:eastAsia="en-GB"/>
         </w:rPr>
         <w:t>16px</w:t>
@@ -5509,12 +5568,14 @@
         </w:numPr>
         <w:rPr>
           <w:rFonts w:eastAsia="Times New Roman" w:cstheme="minorHAnsi"/>
+          <w:highlight w:val="green"/>
           <w:lang w:val="bg-BG" w:eastAsia="en-GB"/>
         </w:rPr>
       </w:pPr>
       <w:r>
         <w:rPr>
           <w:rFonts w:eastAsia="Times New Roman" w:cstheme="minorHAnsi"/>
+          <w:highlight w:val="green"/>
           <w:lang w:eastAsia="en-GB"/>
         </w:rPr>
         <w:t xml:space="preserve">Padding left: </w:t>
@@ -5523,6 +5584,7 @@
         <w:rPr>
           <w:rFonts w:eastAsia="Times New Roman" w:cstheme="minorHAnsi"/>
           <w:b/>
+          <w:highlight w:val="green"/>
           <w:lang w:eastAsia="en-GB"/>
         </w:rPr>
         <w:t>32px</w:t>
@@ -5537,12 +5599,14 @@
         </w:numPr>
         <w:rPr>
           <w:rFonts w:eastAsia="Times New Roman" w:cstheme="minorHAnsi"/>
+          <w:highlight w:val="green"/>
           <w:lang w:val="bg-BG" w:eastAsia="en-GB"/>
         </w:rPr>
       </w:pPr>
       <w:r>
         <w:rPr>
           <w:rFonts w:eastAsia="Times New Roman" w:cstheme="minorHAnsi"/>
+          <w:highlight w:val="green"/>
           <w:lang w:eastAsia="en-GB"/>
         </w:rPr>
         <w:t xml:space="preserve">Top margin: </w:t>
@@ -5551,6 +5615,7 @@
         <w:rPr>
           <w:rFonts w:eastAsia="Times New Roman" w:cstheme="minorHAnsi"/>
           <w:b/>
+          <w:highlight w:val="green"/>
           <w:lang w:eastAsia="en-GB"/>
         </w:rPr>
         <w:t>20px</w:t>
@@ -5565,12 +5630,14 @@
         </w:numPr>
         <w:rPr>
           <w:rFonts w:eastAsia="Times New Roman" w:cstheme="minorHAnsi"/>
+          <w:highlight w:val="green"/>
           <w:lang w:val="bg-BG" w:eastAsia="en-GB"/>
         </w:rPr>
       </w:pPr>
       <w:r>
         <w:rPr>
           <w:rFonts w:eastAsia="Times New Roman" w:cstheme="minorHAnsi"/>
+          <w:highlight w:val="green"/>
           <w:lang w:eastAsia="en-GB"/>
         </w:rPr>
         <w:t xml:space="preserve">Background color: </w:t>
@@ -5579,6 +5646,7 @@
         <w:rPr>
           <w:rFonts w:eastAsia="Times New Roman" w:cstheme="minorHAnsi"/>
           <w:b/>
+          <w:highlight w:val="green"/>
           <w:lang w:eastAsia="en-GB"/>
         </w:rPr>
         <w:t>#</w:t>
@@ -5588,6 +5656,7 @@
           <w:rFonts w:eastAsia="Times New Roman" w:cstheme="minorHAnsi"/>
           <w:b/>
           <w:noProof/>
+          <w:highlight w:val="green"/>
           <w:lang w:eastAsia="en-GB"/>
         </w:rPr>
         <w:t>0A2C48</w:t>
@@ -5602,12 +5671,14 @@
         </w:numPr>
         <w:rPr>
           <w:rFonts w:eastAsia="Times New Roman" w:cstheme="minorHAnsi"/>
+          <w:highlight w:val="green"/>
           <w:lang w:val="bg-BG" w:eastAsia="en-GB"/>
         </w:rPr>
       </w:pPr>
       <w:r>
         <w:rPr>
           <w:rFonts w:eastAsia="Times New Roman" w:cstheme="minorHAnsi"/>
+          <w:highlight w:val="green"/>
           <w:lang w:eastAsia="en-GB"/>
         </w:rPr>
         <w:t xml:space="preserve">Text color: </w:t>
@@ -5617,6 +5688,7 @@
           <w:rFonts w:eastAsia="Times New Roman" w:cstheme="minorHAnsi"/>
           <w:b/>
           <w:noProof/>
+          <w:highlight w:val="green"/>
           <w:lang w:eastAsia="en-GB"/>
         </w:rPr>
         <w:t>#fff</w:t>
@@ -5631,15 +5703,20 @@
         </w:numPr>
         <w:rPr>
           <w:rFonts w:eastAsia="Times New Roman" w:cstheme="minorHAnsi"/>
+          <w:highlight w:val="green"/>
           <w:lang w:val="bg-BG" w:eastAsia="en-GB"/>
         </w:rPr>
       </w:pPr>
       <w:r>
+        <w:rPr>
+          <w:highlight w:val="green"/>
+        </w:rPr>
         <w:t xml:space="preserve">Radius of the border: </w:t>
       </w:r>
       <w:r>
         <w:rPr>
           <w:b/>
+          <w:highlight w:val="green"/>
         </w:rPr>
         <w:t>4px</w:t>
       </w:r>
@@ -5653,12 +5730,14 @@
         </w:numPr>
         <w:rPr>
           <w:rFonts w:eastAsia="Times New Roman" w:cstheme="minorHAnsi"/>
+          <w:highlight w:val="green"/>
           <w:lang w:val="bg-BG" w:eastAsia="en-GB"/>
         </w:rPr>
       </w:pPr>
       <w:r>
         <w:rPr>
           <w:rStyle w:val="CodeChar"/>
+          <w:highlight w:val="green"/>
         </w:rPr>
         <w:t>&lt;div&gt;</w:t>
       </w:r>
@@ -5666,18 +5745,21 @@
         <w:rPr>
           <w:b/>
           <w:noProof/>
+          <w:highlight w:val="green"/>
         </w:rPr>
         <w:t xml:space="preserve"> </w:t>
       </w:r>
       <w:r>
         <w:rPr>
           <w:bCs/>
+          <w:highlight w:val="green"/>
         </w:rPr>
         <w:t>on mouse</w:t>
       </w:r>
       <w:r>
         <w:rPr>
           <w:b/>
+          <w:highlight w:val="green"/>
         </w:rPr>
         <w:t xml:space="preserve"> hover:</w:t>
       </w:r>
@@ -5691,18 +5773,21 @@
         </w:numPr>
         <w:rPr>
           <w:rFonts w:eastAsia="Times New Roman" w:cstheme="minorHAnsi"/>
+          <w:highlight w:val="green"/>
           <w:lang w:val="bg-BG" w:eastAsia="en-GB"/>
         </w:rPr>
       </w:pPr>
       <w:r>
         <w:rPr>
           <w:bCs/>
+          <w:highlight w:val="green"/>
         </w:rPr>
         <w:t>Background color:</w:t>
       </w:r>
       <w:r>
         <w:rPr>
           <w:b/>
+          <w:highlight w:val="green"/>
         </w:rPr>
         <w:t xml:space="preserve"> #</w:t>
       </w:r>
@@ -5710,6 +5795,7 @@
         <w:rPr>
           <w:b/>
           <w:noProof/>
+          <w:highlight w:val="green"/>
         </w:rPr>
         <w:t>2A4C68</w:t>
       </w:r>
@@ -5726,16 +5812,21 @@
           <w:rFonts w:asciiTheme="minorHAnsi" w:hAnsiTheme="minorHAnsi"/>
           <w:b w:val="0"/>
           <w:noProof w:val="0"/>
+          <w:highlight w:val="green"/>
           <w:lang w:val="bg-BG"/>
         </w:rPr>
       </w:pPr>
       <w:r>
         <w:rPr>
           <w:rStyle w:val="CodeChar"/>
+          <w:highlight w:val="green"/>
         </w:rPr>
         <w:t>&lt;p&gt;</w:t>
       </w:r>
       <w:r>
+        <w:rPr>
+          <w:highlight w:val="green"/>
+        </w:rPr>
         <w:t>:</w:t>
       </w:r>
     </w:p>
@@ -5748,12 +5839,14 @@
         </w:numPr>
         <w:rPr>
           <w:rFonts w:eastAsia="Times New Roman" w:cstheme="minorHAnsi"/>
+          <w:highlight w:val="green"/>
           <w:lang w:val="bg-BG" w:eastAsia="en-GB"/>
         </w:rPr>
       </w:pPr>
       <w:r>
         <w:rPr>
           <w:rFonts w:eastAsia="Times New Roman" w:cstheme="minorHAnsi"/>
+          <w:highlight w:val="green"/>
           <w:lang w:eastAsia="en-GB"/>
         </w:rPr>
         <w:t xml:space="preserve">Text color: </w:t>
@@ -5763,6 +5856,7 @@
           <w:rFonts w:eastAsia="Times New Roman" w:cstheme="minorHAnsi"/>
           <w:b/>
           <w:noProof/>
+          <w:highlight w:val="green"/>
           <w:lang w:eastAsia="en-GB"/>
         </w:rPr>
         <w:t>#c9d6ff</w:t>
@@ -5780,6 +5874,7 @@
           <w:rFonts w:asciiTheme="minorHAnsi" w:hAnsiTheme="minorHAnsi"/>
           <w:b w:val="0"/>
           <w:noProof w:val="0"/>
+          <w:highlight w:val="green"/>
           <w:lang w:val="bg-BG"/>
         </w:rPr>
       </w:pPr>
@@ -5789,6 +5884,7 @@
           <w:rFonts w:asciiTheme="minorHAnsi" w:hAnsiTheme="minorHAnsi"/>
           <w:b w:val="0"/>
           <w:noProof w:val="0"/>
+          <w:highlight w:val="green"/>
         </w:rPr>
         <w:t xml:space="preserve">Font size: </w:t>
       </w:r>
@@ -5797,6 +5893,7 @@
           <w:rStyle w:val="CodeChar"/>
           <w:rFonts w:asciiTheme="minorHAnsi" w:hAnsiTheme="minorHAnsi"/>
           <w:noProof w:val="0"/>
+          <w:highlight w:val="green"/>
         </w:rPr>
         <w:t>18px</w:t>
       </w:r>
@@ -8955,7 +9052,7 @@
           <wp:effectExtent l="0" t="0" r="0" b="5715"/>
           <wp:wrapSquare wrapText="bothSides"/>
           <wp:docPr id="1" name="Picture 1">
-            <a:hlinkClick xmlns:a="http://schemas.openxmlformats.org/drawingml/2006/main" r:id="rId22"/>
+            <a:hlinkClick xmlns:a="http://schemas.openxmlformats.org/drawingml/2006/main" r:id="rId2"/>
           </wp:docPr>
           <wp:cNvGraphicFramePr>
             <a:graphicFrameLocks xmlns:a="http://schemas.openxmlformats.org/drawingml/2006/main" noChangeAspect="1"/>
@@ -8965,7 +9062,7 @@
               <pic:pic xmlns:pic="http://schemas.openxmlformats.org/drawingml/2006/picture">
                 <pic:nvPicPr>
                   <pic:cNvPr id="1" name="Picture 1">
-                    <a:hlinkClick r:id="rId22"/>
+                    <a:hlinkClick r:id="rId2"/>
                   </pic:cNvPr>
                   <pic:cNvPicPr>
                     <a:picLocks noChangeAspect="1" noChangeArrowheads="1"/>

</xml_diff>

<commit_message>
adding solution to 8th task
</commit_message>
<xml_diff>
--- a/HTML & CSS/04 CSS Box Model/04.CSS-Box-Model-Exercise.docx
+++ b/HTML & CSS/04 CSS Box Model/04.CSS-Box-Model-Exercise.docx
@@ -5902,10 +5902,14 @@
       <w:pPr>
         <w:pStyle w:val="2"/>
         <w:rPr>
+          <w:highlight w:val="green"/>
           <w:lang w:val="bg-BG"/>
         </w:rPr>
       </w:pPr>
       <w:r>
+        <w:rPr>
+          <w:highlight w:val="green"/>
+        </w:rPr>
         <w:t>Photo Gallery Inline Block</w:t>
       </w:r>
     </w:p>
@@ -5929,7 +5933,6 @@
         <w:rPr>
           <w:noProof/>
         </w:rPr>
-        <w:lastRenderedPageBreak/>
         <w:drawing>
           <wp:inline distT="0" distB="0" distL="0" distR="0" wp14:anchorId="5CA4C1BF" wp14:editId="32A8C282">
             <wp:extent cx="3577590" cy="4960626"/>
@@ -6000,6 +6003,7 @@
         <w:rPr>
           <w:rFonts w:eastAsia="Times New Roman" w:cstheme="minorHAnsi"/>
           <w:color w:val="000000"/>
+          <w:highlight w:val="green"/>
           <w:lang w:val="bg-BG" w:eastAsia="en-GB"/>
         </w:rPr>
       </w:pPr>
@@ -6007,6 +6011,7 @@
         <w:rPr>
           <w:rFonts w:eastAsia="Times New Roman" w:cstheme="minorHAnsi"/>
           <w:color w:val="000000"/>
+          <w:highlight w:val="green"/>
           <w:lang w:eastAsia="en-GB"/>
         </w:rPr>
         <w:t>Change the document title to "</w:t>
@@ -6017,6 +6022,7 @@
           <w:b/>
           <w:bCs/>
           <w:color w:val="000000"/>
+          <w:highlight w:val="green"/>
           <w:lang w:eastAsia="en-GB"/>
         </w:rPr>
         <w:t>Photo Gallery - Inline Block</w:t>
@@ -6025,6 +6031,7 @@
         <w:rPr>
           <w:rFonts w:eastAsia="Times New Roman" w:cstheme="minorHAnsi"/>
           <w:color w:val="000000"/>
+          <w:highlight w:val="green"/>
           <w:lang w:eastAsia="en-GB"/>
         </w:rPr>
         <w:t>"</w:t>
@@ -6040,6 +6047,7 @@
         <w:rPr>
           <w:rFonts w:eastAsia="Times New Roman" w:cstheme="minorHAnsi"/>
           <w:color w:val="000000"/>
+          <w:highlight w:val="green"/>
           <w:lang w:val="bg-BG" w:eastAsia="en-GB"/>
         </w:rPr>
       </w:pPr>
@@ -6047,6 +6055,7 @@
         <w:rPr>
           <w:rFonts w:eastAsia="Times New Roman" w:cstheme="minorHAnsi"/>
           <w:color w:val="000000"/>
+          <w:highlight w:val="green"/>
           <w:lang w:eastAsia="en-GB"/>
         </w:rPr>
         <w:t xml:space="preserve">Create unordered list with </w:t>
@@ -6057,6 +6066,7 @@
           <w:b/>
           <w:bCs/>
           <w:color w:val="000000"/>
+          <w:highlight w:val="green"/>
           <w:lang w:eastAsia="en-GB"/>
         </w:rPr>
         <w:t>class</w:t>
@@ -6065,6 +6075,7 @@
         <w:rPr>
           <w:rFonts w:eastAsia="Times New Roman" w:cstheme="minorHAnsi"/>
           <w:color w:val="000000"/>
+          <w:highlight w:val="green"/>
           <w:lang w:eastAsia="en-GB"/>
         </w:rPr>
         <w:t> </w:t>
@@ -6072,6 +6083,7 @@
       <w:r>
         <w:rPr>
           <w:rStyle w:val="CodeChar"/>
+          <w:highlight w:val="green"/>
           <w:lang w:eastAsia="en-GB"/>
         </w:rPr>
         <w:t>gallery</w:t>
@@ -6081,6 +6093,7 @@
           <w:rFonts w:eastAsia="Times New Roman" w:cstheme="minorHAnsi"/>
           <w:noProof/>
           <w:color w:val="000000"/>
+          <w:highlight w:val="green"/>
           <w:lang w:eastAsia="en-GB"/>
         </w:rPr>
         <w:t> (</w:t>
@@ -6089,6 +6102,7 @@
       <w:r>
         <w:rPr>
           <w:rStyle w:val="CodeChar"/>
+          <w:highlight w:val="green"/>
           <w:lang w:eastAsia="en-GB"/>
         </w:rPr>
         <w:t>ul.gallery</w:t>
@@ -6099,6 +6113,7 @@
           <w:rFonts w:eastAsia="Times New Roman" w:cstheme="minorHAnsi"/>
           <w:noProof/>
           <w:color w:val="000000"/>
+          <w:highlight w:val="green"/>
           <w:lang w:eastAsia="en-GB"/>
         </w:rPr>
         <w:t>) </w:t>
@@ -6114,6 +6129,7 @@
         <w:rPr>
           <w:rFonts w:eastAsia="Times New Roman" w:cstheme="minorHAnsi"/>
           <w:color w:val="000000"/>
+          <w:highlight w:val="green"/>
           <w:lang w:val="bg-BG" w:eastAsia="en-GB"/>
         </w:rPr>
       </w:pPr>
@@ -6121,6 +6137,7 @@
         <w:rPr>
           <w:rFonts w:eastAsia="Times New Roman" w:cstheme="minorHAnsi"/>
           <w:color w:val="000000"/>
+          <w:highlight w:val="green"/>
           <w:lang w:eastAsia="en-GB"/>
         </w:rPr>
         <w:t>Add list items with images inside</w:t>
@@ -6136,6 +6153,7 @@
         <w:rPr>
           <w:rFonts w:eastAsia="Times New Roman" w:cstheme="minorHAnsi"/>
           <w:color w:val="000000"/>
+          <w:highlight w:val="green"/>
           <w:lang w:val="bg-BG" w:eastAsia="en-GB"/>
         </w:rPr>
       </w:pPr>
@@ -6145,6 +6163,7 @@
           <w:b/>
           <w:bCs/>
           <w:color w:val="000000"/>
+          <w:highlight w:val="green"/>
           <w:lang w:eastAsia="en-GB"/>
         </w:rPr>
         <w:t>&lt;body&gt;</w:t>
@@ -6160,6 +6179,7 @@
         <w:rPr>
           <w:rFonts w:eastAsia="Times New Roman" w:cstheme="minorHAnsi"/>
           <w:color w:val="000000"/>
+          <w:highlight w:val="green"/>
           <w:lang w:val="bg-BG" w:eastAsia="en-GB"/>
         </w:rPr>
       </w:pPr>
@@ -6167,6 +6187,7 @@
         <w:rPr>
           <w:rFonts w:eastAsia="Times New Roman" w:cstheme="minorHAnsi"/>
           <w:color w:val="000000"/>
+          <w:highlight w:val="green"/>
           <w:lang w:eastAsia="en-GB"/>
         </w:rPr>
         <w:t xml:space="preserve">Padding: </w:t>
@@ -6177,6 +6198,7 @@
           <w:b/>
           <w:bCs/>
           <w:color w:val="000000"/>
+          <w:highlight w:val="green"/>
           <w:lang w:eastAsia="en-GB"/>
         </w:rPr>
         <w:t>5rem</w:t>
@@ -6192,6 +6214,7 @@
         <w:rPr>
           <w:rFonts w:eastAsia="Times New Roman" w:cstheme="minorHAnsi"/>
           <w:color w:val="000000"/>
+          <w:highlight w:val="green"/>
           <w:lang w:val="bg-BG" w:eastAsia="en-GB"/>
         </w:rPr>
       </w:pPr>
@@ -6199,17 +6222,10 @@
         <w:rPr>
           <w:rFonts w:eastAsia="Times New Roman" w:cstheme="minorHAnsi"/>
           <w:color w:val="000000"/>
-          <w:lang w:eastAsia="en-GB"/>
-        </w:rPr>
-        <w:t>Background color</w:t>
-      </w:r>
-      <w:r>
-        <w:rPr>
-          <w:rFonts w:eastAsia="Times New Roman" w:cstheme="minorHAnsi"/>
-          <w:color w:val="000000"/>
-          <w:lang w:eastAsia="en-GB"/>
-        </w:rPr>
-        <w:t xml:space="preserve">: </w:t>
+          <w:highlight w:val="green"/>
+          <w:lang w:eastAsia="en-GB"/>
+        </w:rPr>
+        <w:t xml:space="preserve">Background color: </w:t>
       </w:r>
       <w:r>
         <w:rPr>
@@ -6217,6 +6233,7 @@
           <w:b/>
           <w:bCs/>
           <w:color w:val="000000"/>
+          <w:highlight w:val="green"/>
           <w:lang w:eastAsia="en-GB"/>
         </w:rPr>
         <w:t>#eee</w:t>
@@ -6232,6 +6249,7 @@
         <w:rPr>
           <w:rFonts w:ascii="Consolas" w:eastAsia="Times New Roman" w:hAnsi="Consolas" w:cstheme="minorHAnsi"/>
           <w:color w:val="000000"/>
+          <w:highlight w:val="green"/>
           <w:lang w:val="bg-BG" w:eastAsia="en-GB"/>
         </w:rPr>
       </w:pPr>
@@ -6242,19 +6260,10 @@
           <w:b/>
           <w:bCs/>
           <w:color w:val="000000"/>
-          <w:lang w:eastAsia="en-GB"/>
-        </w:rPr>
-        <w:t>.</w:t>
-      </w:r>
-      <w:r>
-        <w:rPr>
-          <w:rFonts w:ascii="Consolas" w:eastAsia="Times New Roman" w:hAnsi="Consolas" w:cstheme="minorHAnsi"/>
-          <w:b/>
-          <w:bCs/>
-          <w:color w:val="000000"/>
-          <w:lang w:eastAsia="en-GB"/>
-        </w:rPr>
-        <w:t>gallery</w:t>
+          <w:highlight w:val="green"/>
+          <w:lang w:eastAsia="en-GB"/>
+        </w:rPr>
+        <w:t>.gallery</w:t>
       </w:r>
       <w:proofErr w:type="gramEnd"/>
     </w:p>
@@ -6268,6 +6277,7 @@
         <w:rPr>
           <w:rFonts w:ascii="Consolas" w:eastAsia="Times New Roman" w:hAnsi="Consolas" w:cstheme="minorHAnsi"/>
           <w:color w:val="000000"/>
+          <w:highlight w:val="green"/>
           <w:lang w:val="bg-BG" w:eastAsia="en-GB"/>
         </w:rPr>
       </w:pPr>
@@ -6275,6 +6285,7 @@
         <w:rPr>
           <w:rFonts w:eastAsia="Times New Roman" w:cstheme="minorHAnsi"/>
           <w:color w:val="000000"/>
+          <w:highlight w:val="green"/>
           <w:lang w:eastAsia="en-GB"/>
         </w:rPr>
         <w:t xml:space="preserve">Width: </w:t>
@@ -6285,6 +6296,7 @@
           <w:b/>
           <w:bCs/>
           <w:color w:val="000000"/>
+          <w:highlight w:val="green"/>
           <w:lang w:eastAsia="en-GB"/>
         </w:rPr>
         <w:t>100%</w:t>
@@ -6300,6 +6312,7 @@
         <w:rPr>
           <w:rFonts w:ascii="Consolas" w:eastAsia="Times New Roman" w:hAnsi="Consolas" w:cstheme="minorHAnsi"/>
           <w:color w:val="000000"/>
+          <w:highlight w:val="green"/>
           <w:lang w:val="bg-BG" w:eastAsia="en-GB"/>
         </w:rPr>
       </w:pPr>
@@ -6307,6 +6320,7 @@
         <w:rPr>
           <w:rFonts w:eastAsia="Times New Roman" w:cstheme="minorHAnsi"/>
           <w:color w:val="000000"/>
+          <w:highlight w:val="green"/>
           <w:lang w:eastAsia="en-GB"/>
         </w:rPr>
         <w:t>Margin</w:t>
@@ -6317,6 +6331,7 @@
           <w:b/>
           <w:bCs/>
           <w:color w:val="000000"/>
+          <w:highlight w:val="green"/>
           <w:lang w:eastAsia="en-GB"/>
         </w:rPr>
         <w:t xml:space="preserve">: </w:t>
@@ -6327,6 +6342,7 @@
           <w:b/>
           <w:bCs/>
           <w:color w:val="000000"/>
+          <w:highlight w:val="green"/>
           <w:lang w:eastAsia="en-GB"/>
         </w:rPr>
         <w:t>0 auto</w:t>
@@ -6342,12 +6358,14 @@
         <w:rPr>
           <w:rFonts w:ascii="Consolas" w:eastAsia="Times New Roman" w:hAnsi="Consolas" w:cstheme="minorHAnsi"/>
           <w:color w:val="000000"/>
+          <w:highlight w:val="green"/>
           <w:lang w:val="bg-BG" w:eastAsia="en-GB"/>
         </w:rPr>
       </w:pPr>
       <w:r>
         <w:rPr>
           <w:rFonts w:eastAsia="Times New Roman" w:cstheme="minorHAnsi"/>
+          <w:highlight w:val="green"/>
           <w:lang w:eastAsia="en-GB"/>
         </w:rPr>
         <w:t xml:space="preserve">Align the text to the </w:t>
@@ -6357,6 +6375,7 @@
           <w:rFonts w:eastAsia="Times New Roman" w:cstheme="minorHAnsi"/>
           <w:b/>
           <w:noProof/>
+          <w:highlight w:val="green"/>
           <w:lang w:eastAsia="en-GB"/>
         </w:rPr>
         <w:t>center</w:t>
@@ -6374,6 +6393,7 @@
           <w:b/>
           <w:bCs/>
           <w:color w:val="000000"/>
+          <w:highlight w:val="green"/>
           <w:lang w:val="bg-BG" w:eastAsia="en-GB"/>
         </w:rPr>
       </w:pPr>
@@ -6382,18 +6402,10 @@
           <w:rFonts w:ascii="Consolas" w:eastAsia="Times New Roman" w:hAnsi="Consolas" w:cstheme="minorHAnsi"/>
           <w:b/>
           <w:bCs/>
-          <w:lang w:eastAsia="en-GB"/>
-        </w:rPr>
-        <w:t>l</w:t>
-      </w:r>
-      <w:r>
-        <w:rPr>
-          <w:rFonts w:ascii="Consolas" w:eastAsia="Times New Roman" w:hAnsi="Consolas" w:cstheme="minorHAnsi"/>
-          <w:b/>
-          <w:bCs/>
-          <w:lang w:eastAsia="en-GB"/>
-        </w:rPr>
-        <w:t>i</w:t>
+          <w:highlight w:val="green"/>
+          <w:lang w:eastAsia="en-GB"/>
+        </w:rPr>
+        <w:t>li</w:t>
       </w:r>
     </w:p>
     <w:p>
@@ -6408,6 +6420,7 @@
           <w:b/>
           <w:bCs/>
           <w:color w:val="000000"/>
+          <w:highlight w:val="green"/>
           <w:lang w:val="bg-BG" w:eastAsia="en-GB"/>
         </w:rPr>
       </w:pPr>
@@ -6415,6 +6428,7 @@
         <w:rPr>
           <w:rFonts w:eastAsia="Times New Roman" w:cstheme="minorHAnsi"/>
           <w:color w:val="000000"/>
+          <w:highlight w:val="green"/>
           <w:lang w:eastAsia="en-GB"/>
         </w:rPr>
         <w:t xml:space="preserve">Width: </w:t>
@@ -6425,6 +6439,7 @@
           <w:b/>
           <w:bCs/>
           <w:color w:val="000000"/>
+          <w:highlight w:val="green"/>
           <w:lang w:eastAsia="en-GB"/>
         </w:rPr>
         <w:t>18rem</w:t>
@@ -6442,12 +6457,14 @@
           <w:b/>
           <w:bCs/>
           <w:color w:val="000000"/>
+          <w:highlight w:val="green"/>
           <w:lang w:val="bg-BG" w:eastAsia="en-GB"/>
         </w:rPr>
       </w:pPr>
       <w:r>
         <w:rPr>
           <w:rFonts w:eastAsia="Times New Roman" w:cstheme="minorHAnsi"/>
+          <w:highlight w:val="green"/>
           <w:lang w:eastAsia="en-GB"/>
         </w:rPr>
         <w:t xml:space="preserve">Display the </w:t>
@@ -6456,21 +6473,15 @@
         <w:rPr>
           <w:rFonts w:eastAsia="Times New Roman" w:cstheme="minorHAnsi"/>
           <w:noProof/>
-          <w:lang w:eastAsia="en-GB"/>
-        </w:rPr>
-        <w:t>list</w:t>
+          <w:highlight w:val="green"/>
+          <w:lang w:eastAsia="en-GB"/>
+        </w:rPr>
+        <w:t xml:space="preserve">list </w:t>
       </w:r>
       <w:r>
         <w:rPr>
           <w:rFonts w:eastAsia="Times New Roman" w:cstheme="minorHAnsi"/>
-          <w:noProof/>
-          <w:lang w:eastAsia="en-GB"/>
-        </w:rPr>
-        <w:t xml:space="preserve"> </w:t>
-      </w:r>
-      <w:r>
-        <w:rPr>
-          <w:rFonts w:eastAsia="Times New Roman" w:cstheme="minorHAnsi"/>
+          <w:highlight w:val="green"/>
           <w:lang w:eastAsia="en-GB"/>
         </w:rPr>
         <w:t xml:space="preserve">as </w:t>
@@ -6479,6 +6490,7 @@
         <w:rPr>
           <w:rFonts w:ascii="Consolas" w:eastAsia="Times New Roman" w:hAnsi="Consolas" w:cstheme="minorHAnsi"/>
           <w:b/>
+          <w:highlight w:val="green"/>
           <w:lang w:eastAsia="en-GB"/>
         </w:rPr>
         <w:t>inline-block</w:t>
@@ -6496,6 +6508,7 @@
           <w:b/>
           <w:bCs/>
           <w:color w:val="000000"/>
+          <w:highlight w:val="green"/>
           <w:lang w:val="bg-BG" w:eastAsia="en-GB"/>
         </w:rPr>
       </w:pPr>
@@ -6503,6 +6516,7 @@
         <w:rPr>
           <w:rFonts w:eastAsia="Times New Roman" w:cstheme="minorHAnsi"/>
           <w:color w:val="000000"/>
+          <w:highlight w:val="green"/>
           <w:lang w:eastAsia="en-GB"/>
         </w:rPr>
         <w:t xml:space="preserve">Background color: </w:t>
@@ -6513,6 +6527,7 @@
           <w:b/>
           <w:bCs/>
           <w:color w:val="000000"/>
+          <w:highlight w:val="green"/>
           <w:lang w:eastAsia="en-GB"/>
         </w:rPr>
         <w:t>#fff</w:t>
@@ -6530,6 +6545,7 @@
           <w:b/>
           <w:bCs/>
           <w:color w:val="000000"/>
+          <w:highlight w:val="green"/>
           <w:lang w:val="bg-BG" w:eastAsia="en-GB"/>
         </w:rPr>
       </w:pPr>
@@ -6538,6 +6554,7 @@
           <w:rStyle w:val="CodeChar"/>
           <w:rFonts w:asciiTheme="minorHAnsi" w:hAnsiTheme="minorHAnsi"/>
           <w:noProof w:val="0"/>
+          <w:highlight w:val="green"/>
         </w:rPr>
         <w:t>Solid</w:t>
       </w:r>
@@ -6547,6 +6564,7 @@
           <w:rFonts w:asciiTheme="minorHAnsi" w:hAnsiTheme="minorHAnsi"/>
           <w:b w:val="0"/>
           <w:noProof w:val="0"/>
+          <w:highlight w:val="green"/>
         </w:rPr>
         <w:t xml:space="preserve"> border with size </w:t>
       </w:r>
@@ -6556,6 +6574,7 @@
           <w:rFonts w:asciiTheme="minorHAnsi" w:hAnsiTheme="minorHAnsi"/>
           <w:bCs/>
           <w:noProof w:val="0"/>
+          <w:highlight w:val="green"/>
         </w:rPr>
         <w:t>0.4rem</w:t>
       </w:r>
@@ -6564,6 +6583,7 @@
           <w:rStyle w:val="CodeChar"/>
           <w:rFonts w:asciiTheme="minorHAnsi" w:hAnsiTheme="minorHAnsi"/>
           <w:noProof w:val="0"/>
+          <w:highlight w:val="green"/>
         </w:rPr>
         <w:t xml:space="preserve"> </w:t>
       </w:r>
@@ -6573,6 +6593,7 @@
           <w:rFonts w:asciiTheme="minorHAnsi" w:hAnsiTheme="minorHAnsi"/>
           <w:b w:val="0"/>
           <w:noProof w:val="0"/>
+          <w:highlight w:val="green"/>
         </w:rPr>
         <w:t xml:space="preserve">and </w:t>
       </w:r>
@@ -6581,6 +6602,7 @@
           <w:rStyle w:val="CodeChar"/>
           <w:rFonts w:asciiTheme="minorHAnsi" w:hAnsiTheme="minorHAnsi"/>
           <w:b w:val="0"/>
+          <w:highlight w:val="green"/>
         </w:rPr>
         <w:t>color</w:t>
       </w:r>
@@ -6588,6 +6610,7 @@
         <w:rPr>
           <w:rStyle w:val="CodeChar"/>
           <w:rFonts w:asciiTheme="minorHAnsi" w:hAnsiTheme="minorHAnsi"/>
+          <w:highlight w:val="green"/>
         </w:rPr>
         <w:t xml:space="preserve"> </w:t>
       </w:r>
@@ -6595,15 +6618,9 @@
         <w:rPr>
           <w:b/>
           <w:noProof/>
-        </w:rPr>
-        <w:t>#</w:t>
-      </w:r>
-      <w:r>
-        <w:rPr>
-          <w:b/>
-          <w:noProof/>
-        </w:rPr>
-        <w:t>000</w:t>
+          <w:highlight w:val="green"/>
+        </w:rPr>
+        <w:t>#000</w:t>
       </w:r>
     </w:p>
     <w:p>
@@ -6618,6 +6635,7 @@
           <w:b/>
           <w:bCs/>
           <w:color w:val="000000"/>
+          <w:highlight w:val="green"/>
           <w:lang w:val="bg-BG" w:eastAsia="en-GB"/>
         </w:rPr>
       </w:pPr>
@@ -6625,6 +6643,7 @@
         <w:rPr>
           <w:rFonts w:eastAsia="Times New Roman" w:cstheme="minorHAnsi"/>
           <w:color w:val="000000"/>
+          <w:highlight w:val="green"/>
           <w:lang w:eastAsia="en-GB"/>
         </w:rPr>
         <w:t xml:space="preserve">Padding: </w:t>
@@ -6635,6 +6654,7 @@
           <w:b/>
           <w:bCs/>
           <w:color w:val="000000"/>
+          <w:highlight w:val="green"/>
           <w:lang w:eastAsia="en-GB"/>
         </w:rPr>
         <w:t>1rem</w:t>
@@ -6652,6 +6672,7 @@
           <w:b/>
           <w:bCs/>
           <w:color w:val="000000"/>
+          <w:highlight w:val="green"/>
           <w:lang w:val="bg-BG" w:eastAsia="en-GB"/>
         </w:rPr>
       </w:pPr>
@@ -6659,6 +6680,7 @@
         <w:rPr>
           <w:rFonts w:eastAsia="Times New Roman" w:cstheme="minorHAnsi"/>
           <w:color w:val="000000"/>
+          <w:highlight w:val="green"/>
           <w:lang w:eastAsia="en-GB"/>
         </w:rPr>
         <w:t xml:space="preserve">Vertical align: </w:t>
@@ -6669,6 +6691,7 @@
           <w:b/>
           <w:bCs/>
           <w:color w:val="000000"/>
+          <w:highlight w:val="green"/>
           <w:lang w:eastAsia="en-GB"/>
         </w:rPr>
         <w:t>middle</w:t>
@@ -6686,6 +6709,7 @@
           <w:b/>
           <w:bCs/>
           <w:color w:val="000000"/>
+          <w:highlight w:val="green"/>
           <w:lang w:val="bg-BG" w:eastAsia="en-GB"/>
         </w:rPr>
       </w:pPr>
@@ -6693,6 +6717,7 @@
         <w:rPr>
           <w:rFonts w:eastAsia="Times New Roman" w:cstheme="minorHAnsi"/>
           <w:color w:val="000000"/>
+          <w:highlight w:val="green"/>
           <w:lang w:eastAsia="en-GB"/>
         </w:rPr>
         <w:t xml:space="preserve">Margin: </w:t>
@@ -6703,6 +6728,7 @@
           <w:b/>
           <w:bCs/>
           <w:color w:val="000000"/>
+          <w:highlight w:val="green"/>
           <w:lang w:eastAsia="en-GB"/>
         </w:rPr>
         <w:t>0.5rem</w:t>
@@ -6720,6 +6746,7 @@
           <w:b/>
           <w:bCs/>
           <w:color w:val="000000"/>
+          <w:highlight w:val="green"/>
           <w:lang w:val="bg-BG" w:eastAsia="en-GB"/>
         </w:rPr>
       </w:pPr>
@@ -6730,6 +6757,7 @@
           <w:b/>
           <w:bCs/>
           <w:color w:val="000000"/>
+          <w:highlight w:val="green"/>
           <w:lang w:eastAsia="en-GB"/>
         </w:rPr>
         <w:t>img</w:t>
@@ -6748,6 +6776,7 @@
           <w:b/>
           <w:bCs/>
           <w:color w:val="000000"/>
+          <w:highlight w:val="green"/>
           <w:lang w:val="bg-BG" w:eastAsia="en-GB"/>
         </w:rPr>
       </w:pPr>
@@ -6755,9 +6784,9 @@
         <w:rPr>
           <w:rFonts w:eastAsia="Times New Roman" w:cstheme="minorHAnsi"/>
           <w:color w:val="000000"/>
-          <w:lang w:eastAsia="en-GB"/>
-        </w:rPr>
-        <w:lastRenderedPageBreak/>
+          <w:highlight w:val="green"/>
+          <w:lang w:eastAsia="en-GB"/>
+        </w:rPr>
         <w:t xml:space="preserve">display: </w:t>
       </w:r>
       <w:r>
@@ -6766,6 +6795,7 @@
           <w:b/>
           <w:bCs/>
           <w:color w:val="000000"/>
+          <w:highlight w:val="green"/>
           <w:lang w:eastAsia="en-GB"/>
         </w:rPr>
         <w:t>block</w:t>
@@ -6783,6 +6813,7 @@
           <w:b/>
           <w:bCs/>
           <w:color w:val="000000"/>
+          <w:highlight w:val="green"/>
           <w:lang w:val="bg-BG" w:eastAsia="en-GB"/>
         </w:rPr>
       </w:pPr>
@@ -6790,6 +6821,7 @@
         <w:rPr>
           <w:rFonts w:eastAsia="Times New Roman" w:cstheme="minorHAnsi"/>
           <w:color w:val="000000"/>
+          <w:highlight w:val="green"/>
           <w:lang w:eastAsia="en-GB"/>
         </w:rPr>
         <w:t xml:space="preserve">width: </w:t>
@@ -6800,6 +6832,7 @@
           <w:b/>
           <w:bCs/>
           <w:color w:val="000000"/>
+          <w:highlight w:val="green"/>
           <w:lang w:eastAsia="en-GB"/>
         </w:rPr>
         <w:t>100%</w:t>
@@ -6817,6 +6850,7 @@
           <w:b/>
           <w:bCs/>
           <w:color w:val="000000"/>
+          <w:highlight w:val="green"/>
           <w:lang w:val="bg-BG" w:eastAsia="en-GB"/>
         </w:rPr>
       </w:pPr>
@@ -6824,6 +6858,7 @@
         <w:rPr>
           <w:rFonts w:eastAsia="Times New Roman" w:cstheme="minorHAnsi"/>
           <w:color w:val="000000"/>
+          <w:highlight w:val="green"/>
           <w:lang w:eastAsia="en-GB"/>
         </w:rPr>
         <w:t xml:space="preserve">height: </w:t>
@@ -6834,6 +6869,7 @@
           <w:b/>
           <w:bCs/>
           <w:color w:val="000000"/>
+          <w:highlight w:val="green"/>
           <w:lang w:eastAsia="en-GB"/>
         </w:rPr>
         <w:t>auto</w:t>

</xml_diff>

<commit_message>
Adding progress in work file. All tasks are completed and work in the system with 100/100 points.
</commit_message>
<xml_diff>
--- a/HTML & CSS/04 CSS Box Model/04.CSS-Box-Model-Exercise.docx
+++ b/HTML & CSS/04 CSS Box Model/04.CSS-Box-Model-Exercise.docx
@@ -1349,13 +1349,13 @@
       <w:pPr>
         <w:pStyle w:val="2"/>
         <w:rPr>
-          <w:highlight w:val="red"/>
+          <w:highlight w:val="green"/>
           <w:lang w:val="bg-BG"/>
         </w:rPr>
       </w:pPr>
       <w:r>
         <w:rPr>
-          <w:highlight w:val="red"/>
+          <w:highlight w:val="green"/>
         </w:rPr>
         <w:t>Brazil Coffee</w:t>
       </w:r>
@@ -1435,119 +1435,161 @@
     <w:p>
       <w:pPr>
         <w:rPr>
+          <w:highlight w:val="green"/>
           <w:lang w:val="bg-BG"/>
         </w:rPr>
       </w:pPr>
       <w:r>
         <w:rPr>
           <w:rStyle w:val="CodeChar"/>
+          <w:highlight w:val="green"/>
         </w:rPr>
         <w:t>HTML</w:t>
       </w:r>
       <w:r>
         <w:rPr>
           <w:noProof/>
+          <w:highlight w:val="green"/>
         </w:rPr>
         <w:t xml:space="preserve"> </w:t>
       </w:r>
       <w:r>
+        <w:rPr>
+          <w:highlight w:val="green"/>
+        </w:rPr>
         <w:t xml:space="preserve">with </w:t>
       </w:r>
       <w:r>
         <w:rPr>
           <w:rStyle w:val="CodeChar"/>
+          <w:highlight w:val="green"/>
         </w:rPr>
         <w:t>&lt;body&gt;</w:t>
       </w:r>
       <w:r>
         <w:rPr>
           <w:noProof/>
+          <w:highlight w:val="green"/>
         </w:rPr>
         <w:t xml:space="preserve"> </w:t>
       </w:r>
       <w:r>
+        <w:rPr>
+          <w:highlight w:val="green"/>
+        </w:rPr>
         <w:t xml:space="preserve">that contains: </w:t>
       </w:r>
       <w:r>
         <w:rPr>
           <w:rStyle w:val="CodeChar"/>
+          <w:highlight w:val="green"/>
         </w:rPr>
         <w:t>&lt;section&gt;</w:t>
       </w:r>
       <w:r>
         <w:rPr>
           <w:noProof/>
+          <w:highlight w:val="green"/>
         </w:rPr>
         <w:t xml:space="preserve"> </w:t>
       </w:r>
       <w:r>
+        <w:rPr>
+          <w:highlight w:val="green"/>
+        </w:rPr>
         <w:t xml:space="preserve">which has </w:t>
       </w:r>
       <w:r>
         <w:rPr>
           <w:rStyle w:val="CodeChar"/>
+          <w:highlight w:val="green"/>
         </w:rPr>
         <w:t>&lt;img&gt;</w:t>
       </w:r>
       <w:r>
+        <w:rPr>
+          <w:highlight w:val="green"/>
+        </w:rPr>
         <w:t xml:space="preserve">, </w:t>
       </w:r>
       <w:r>
         <w:rPr>
           <w:rStyle w:val="CodeChar"/>
+          <w:highlight w:val="green"/>
         </w:rPr>
         <w:t>&lt;h2&gt;</w:t>
       </w:r>
       <w:r>
+        <w:rPr>
+          <w:highlight w:val="green"/>
+        </w:rPr>
         <w:t xml:space="preserve">, </w:t>
       </w:r>
       <w:r>
         <w:rPr>
           <w:rStyle w:val="CodeChar"/>
+          <w:highlight w:val="green"/>
         </w:rPr>
         <w:t>&lt;div&gt;</w:t>
       </w:r>
       <w:r>
+        <w:rPr>
+          <w:highlight w:val="green"/>
+        </w:rPr>
         <w:t xml:space="preserve">, </w:t>
       </w:r>
       <w:r>
         <w:rPr>
           <w:rStyle w:val="CodeChar"/>
+          <w:highlight w:val="green"/>
         </w:rPr>
         <w:t>&lt;button&gt;</w:t>
       </w:r>
       <w:r>
         <w:rPr>
           <w:noProof/>
+          <w:highlight w:val="green"/>
         </w:rPr>
         <w:t xml:space="preserve"> </w:t>
       </w:r>
       <w:r>
+        <w:rPr>
+          <w:highlight w:val="green"/>
+        </w:rPr>
         <w:t xml:space="preserve">and </w:t>
       </w:r>
       <w:r>
         <w:rPr>
           <w:rStyle w:val="CodeChar"/>
+          <w:highlight w:val="green"/>
         </w:rPr>
         <w:t>&lt;p&gt;</w:t>
       </w:r>
       <w:r>
+        <w:rPr>
+          <w:highlight w:val="green"/>
+        </w:rPr>
         <w:t>.</w:t>
       </w:r>
     </w:p>
     <w:p>
       <w:pPr>
         <w:rPr>
+          <w:highlight w:val="green"/>
           <w:lang w:val="bg-BG"/>
         </w:rPr>
       </w:pPr>
       <w:r>
         <w:rPr>
           <w:rStyle w:val="CodeChar"/>
+          <w:highlight w:val="green"/>
         </w:rPr>
         <w:t>CSS</w:t>
       </w:r>
       <w:r>
+        <w:rPr>
+          <w:highlight w:val="green"/>
+        </w:rPr>
         <w:t>:</w:t>
       </w:r>
     </w:p>
@@ -1563,16 +1605,21 @@
           <w:rFonts w:asciiTheme="minorHAnsi" w:hAnsiTheme="minorHAnsi"/>
           <w:b w:val="0"/>
           <w:noProof w:val="0"/>
+          <w:highlight w:val="green"/>
           <w:lang w:val="bg-BG"/>
         </w:rPr>
       </w:pPr>
       <w:r>
         <w:rPr>
           <w:rStyle w:val="CodeChar"/>
+          <w:highlight w:val="green"/>
         </w:rPr>
         <w:t>&lt;section&gt;</w:t>
       </w:r>
       <w:r>
+        <w:rPr>
+          <w:highlight w:val="green"/>
+        </w:rPr>
         <w:t>:</w:t>
       </w:r>
     </w:p>
@@ -1588,6 +1635,7 @@
           <w:rFonts w:asciiTheme="minorHAnsi" w:hAnsiTheme="minorHAnsi"/>
           <w:b w:val="0"/>
           <w:noProof w:val="0"/>
+          <w:highlight w:val="green"/>
           <w:lang w:val="bg-BG"/>
         </w:rPr>
       </w:pPr>
@@ -1596,6 +1644,7 @@
           <w:rStyle w:val="CodeChar"/>
           <w:rFonts w:asciiTheme="minorHAnsi" w:hAnsiTheme="minorHAnsi"/>
           <w:noProof w:val="0"/>
+          <w:highlight w:val="green"/>
         </w:rPr>
         <w:t>Solid</w:t>
       </w:r>
@@ -1605,6 +1654,7 @@
           <w:rFonts w:asciiTheme="minorHAnsi" w:hAnsiTheme="minorHAnsi"/>
           <w:b w:val="0"/>
           <w:noProof w:val="0"/>
+          <w:highlight w:val="green"/>
         </w:rPr>
         <w:t xml:space="preserve"> border with size </w:t>
       </w:r>
@@ -1613,6 +1663,7 @@
           <w:rStyle w:val="CodeChar"/>
           <w:rFonts w:asciiTheme="minorHAnsi" w:hAnsiTheme="minorHAnsi"/>
           <w:noProof w:val="0"/>
+          <w:highlight w:val="green"/>
         </w:rPr>
         <w:t>8px</w:t>
       </w:r>
@@ -1622,6 +1673,7 @@
           <w:rFonts w:asciiTheme="minorHAnsi" w:hAnsiTheme="minorHAnsi"/>
           <w:b w:val="0"/>
           <w:noProof w:val="0"/>
+          <w:highlight w:val="green"/>
         </w:rPr>
         <w:t xml:space="preserve"> and color </w:t>
       </w:r>
@@ -1630,6 +1682,7 @@
           <w:rStyle w:val="CodeChar"/>
           <w:rFonts w:asciiTheme="minorHAnsi" w:hAnsiTheme="minorHAnsi"/>
           <w:noProof w:val="0"/>
+          <w:highlight w:val="green"/>
         </w:rPr>
         <w:t>#e6e6e6</w:t>
       </w:r>
@@ -1642,15 +1695,20 @@
           <w:numId w:val="47"/>
         </w:numPr>
         <w:rPr>
+          <w:highlight w:val="green"/>
           <w:lang w:val="bg-BG"/>
         </w:rPr>
       </w:pPr>
       <w:r>
+        <w:rPr>
+          <w:highlight w:val="green"/>
+        </w:rPr>
         <w:t xml:space="preserve">Paddings: </w:t>
       </w:r>
       <w:r>
         <w:rPr>
           <w:b/>
+          <w:highlight w:val="green"/>
         </w:rPr>
         <w:t>16px</w:t>
       </w:r>
@@ -1663,15 +1721,20 @@
           <w:numId w:val="47"/>
         </w:numPr>
         <w:rPr>
+          <w:highlight w:val="green"/>
           <w:lang w:val="bg-BG"/>
         </w:rPr>
       </w:pPr>
       <w:r>
+        <w:rPr>
+          <w:highlight w:val="green"/>
+        </w:rPr>
         <w:t xml:space="preserve">Width: </w:t>
       </w:r>
       <w:r>
         <w:rPr>
           <w:b/>
+          <w:highlight w:val="green"/>
         </w:rPr>
         <w:t>451px</w:t>
       </w:r>
@@ -7011,10 +7074,14 @@
       <w:pPr>
         <w:pStyle w:val="2"/>
         <w:rPr>
+          <w:highlight w:val="green"/>
           <w:lang w:val="bg-BG"/>
         </w:rPr>
       </w:pPr>
       <w:r>
+        <w:rPr>
+          <w:highlight w:val="green"/>
+        </w:rPr>
         <w:t>Blog Layout Inline Block</w:t>
       </w:r>
     </w:p>
@@ -7042,7 +7109,6 @@
         <w:rPr>
           <w:noProof/>
         </w:rPr>
-        <w:lastRenderedPageBreak/>
         <w:drawing>
           <wp:inline distT="0" distB="0" distL="0" distR="0" wp14:anchorId="0050FC9C" wp14:editId="2236489B">
             <wp:extent cx="4537710" cy="4933863"/>
@@ -7113,6 +7179,7 @@
         <w:rPr>
           <w:rFonts w:eastAsia="Times New Roman" w:cstheme="minorHAnsi"/>
           <w:color w:val="000000"/>
+          <w:highlight w:val="green"/>
           <w:lang w:val="bg-BG" w:eastAsia="en-GB"/>
         </w:rPr>
       </w:pPr>
@@ -7120,6 +7187,7 @@
         <w:rPr>
           <w:rFonts w:eastAsia="Times New Roman" w:cstheme="minorHAnsi"/>
           <w:color w:val="000000"/>
+          <w:highlight w:val="green"/>
           <w:lang w:eastAsia="en-GB"/>
         </w:rPr>
         <w:t>Change the document title to "</w:t>
@@ -7130,6 +7198,7 @@
           <w:b/>
           <w:bCs/>
           <w:color w:val="000000"/>
+          <w:highlight w:val="green"/>
           <w:lang w:eastAsia="en-GB"/>
         </w:rPr>
         <w:t>Blog Layout Inline Block</w:t>
@@ -7138,6 +7207,7 @@
         <w:rPr>
           <w:rFonts w:eastAsia="Times New Roman" w:cstheme="minorHAnsi"/>
           <w:color w:val="000000"/>
+          <w:highlight w:val="green"/>
           <w:lang w:eastAsia="en-GB"/>
         </w:rPr>
         <w:t>"</w:t>
@@ -7155,6 +7225,7 @@
           <w:b/>
           <w:bCs/>
           <w:color w:val="000000"/>
+          <w:highlight w:val="green"/>
           <w:lang w:val="bg-BG" w:eastAsia="en-GB"/>
         </w:rPr>
       </w:pPr>
@@ -7162,6 +7233,7 @@
         <w:rPr>
           <w:rFonts w:eastAsia="Times New Roman" w:cstheme="minorHAnsi"/>
           <w:color w:val="000000"/>
+          <w:highlight w:val="green"/>
           <w:lang w:eastAsia="en-GB"/>
         </w:rPr>
         <w:t xml:space="preserve">Add font to the document: </w:t>
@@ -7172,6 +7244,7 @@
           <w:b/>
           <w:bCs/>
           <w:color w:val="000000"/>
+          <w:highlight w:val="green"/>
           <w:lang w:eastAsia="en-GB"/>
         </w:rPr>
         <w:t>Helvetica</w:t>
@@ -7180,6 +7253,7 @@
         <w:rPr>
           <w:rFonts w:eastAsia="Times New Roman" w:cstheme="minorHAnsi"/>
           <w:color w:val="000000"/>
+          <w:highlight w:val="green"/>
           <w:lang w:eastAsia="en-GB"/>
         </w:rPr>
         <w:t xml:space="preserve">, </w:t>
@@ -7190,6 +7264,7 @@
           <w:b/>
           <w:bCs/>
           <w:color w:val="000000"/>
+          <w:highlight w:val="green"/>
           <w:lang w:eastAsia="en-GB"/>
         </w:rPr>
         <w:t>sans-serif</w:t>
@@ -7205,6 +7280,7 @@
         <w:rPr>
           <w:rFonts w:eastAsia="Times New Roman" w:cstheme="minorHAnsi"/>
           <w:color w:val="000000"/>
+          <w:highlight w:val="green"/>
           <w:lang w:val="bg-BG" w:eastAsia="en-GB"/>
         </w:rPr>
       </w:pPr>
@@ -7212,6 +7288,7 @@
         <w:rPr>
           <w:rFonts w:eastAsia="Times New Roman" w:cstheme="minorHAnsi"/>
           <w:color w:val="000000"/>
+          <w:highlight w:val="green"/>
           <w:lang w:eastAsia="en-GB"/>
         </w:rPr>
         <w:t>Use </w:t>
@@ -7219,6 +7296,7 @@
       <w:r>
         <w:rPr>
           <w:rStyle w:val="CodeChar"/>
+          <w:highlight w:val="green"/>
           <w:lang w:eastAsia="en-GB"/>
         </w:rPr>
         <w:t>article</w:t>
@@ -7228,6 +7306,7 @@
           <w:rFonts w:eastAsia="Times New Roman" w:cstheme="minorHAnsi"/>
           <w:noProof/>
           <w:color w:val="000000"/>
+          <w:highlight w:val="green"/>
           <w:lang w:eastAsia="en-GB"/>
         </w:rPr>
         <w:t> </w:t>
@@ -7236,6 +7315,7 @@
         <w:rPr>
           <w:rFonts w:eastAsia="Times New Roman" w:cstheme="minorHAnsi"/>
           <w:color w:val="000000"/>
+          <w:highlight w:val="green"/>
           <w:lang w:eastAsia="en-GB"/>
         </w:rPr>
         <w:t>tag to create an article</w:t>
@@ -7251,6 +7331,7 @@
         <w:rPr>
           <w:rFonts w:eastAsia="Times New Roman" w:cstheme="minorHAnsi"/>
           <w:color w:val="000000"/>
+          <w:highlight w:val="green"/>
           <w:lang w:val="bg-BG" w:eastAsia="en-GB"/>
         </w:rPr>
       </w:pPr>
@@ -7258,6 +7339,7 @@
         <w:rPr>
           <w:rFonts w:eastAsia="Times New Roman" w:cstheme="minorHAnsi"/>
           <w:color w:val="000000"/>
+          <w:highlight w:val="green"/>
           <w:lang w:eastAsia="en-GB"/>
         </w:rPr>
         <w:t>Divide the article content into header, section and footer tags</w:t>
@@ -7273,6 +7355,7 @@
         <w:rPr>
           <w:rFonts w:eastAsia="Times New Roman" w:cstheme="minorHAnsi"/>
           <w:color w:val="000000"/>
+          <w:highlight w:val="green"/>
           <w:lang w:val="bg-BG" w:eastAsia="en-GB"/>
         </w:rPr>
       </w:pPr>
@@ -7280,6 +7363,7 @@
         <w:rPr>
           <w:rFonts w:eastAsia="Times New Roman" w:cstheme="minorHAnsi"/>
           <w:color w:val="000000"/>
+          <w:highlight w:val="green"/>
           <w:lang w:eastAsia="en-GB"/>
         </w:rPr>
         <w:t>Use </w:t>
@@ -7287,6 +7371,7 @@
       <w:r>
         <w:rPr>
           <w:rStyle w:val="CodeChar"/>
+          <w:highlight w:val="green"/>
           <w:lang w:eastAsia="en-GB"/>
         </w:rPr>
         <w:t>aside</w:t>
@@ -7296,6 +7381,7 @@
           <w:rFonts w:eastAsia="Times New Roman" w:cstheme="minorHAnsi"/>
           <w:noProof/>
           <w:color w:val="000000"/>
+          <w:highlight w:val="green"/>
           <w:lang w:eastAsia="en-GB"/>
         </w:rPr>
         <w:t> </w:t>
@@ -7304,6 +7390,7 @@
         <w:rPr>
           <w:rFonts w:eastAsia="Times New Roman" w:cstheme="minorHAnsi"/>
           <w:color w:val="000000"/>
+          <w:highlight w:val="green"/>
           <w:lang w:eastAsia="en-GB"/>
         </w:rPr>
         <w:t xml:space="preserve">tag to create aside for the </w:t>
@@ -7314,6 +7401,7 @@
           <w:b/>
           <w:bCs/>
           <w:color w:val="000000"/>
+          <w:highlight w:val="green"/>
           <w:lang w:eastAsia="en-GB"/>
         </w:rPr>
         <w:t>Latest</w:t>
@@ -7322,6 +7410,7 @@
         <w:rPr>
           <w:rFonts w:eastAsia="Times New Roman" w:cstheme="minorHAnsi"/>
           <w:color w:val="000000"/>
+          <w:highlight w:val="green"/>
           <w:lang w:eastAsia="en-GB"/>
         </w:rPr>
         <w:t xml:space="preserve"> </w:t>
@@ -7332,6 +7421,7 @@
           <w:b/>
           <w:bCs/>
           <w:color w:val="000000"/>
+          <w:highlight w:val="green"/>
           <w:lang w:eastAsia="en-GB"/>
         </w:rPr>
         <w:t>Posts</w:t>
@@ -7347,6 +7437,7 @@
         <w:rPr>
           <w:rFonts w:eastAsia="Times New Roman" w:cstheme="minorHAnsi"/>
           <w:color w:val="000000"/>
+          <w:highlight w:val="green"/>
           <w:lang w:val="bg-BG" w:eastAsia="en-GB"/>
         </w:rPr>
       </w:pPr>
@@ -7354,6 +7445,7 @@
         <w:rPr>
           <w:rFonts w:eastAsia="Times New Roman" w:cstheme="minorHAnsi"/>
           <w:color w:val="000000"/>
+          <w:highlight w:val="green"/>
           <w:lang w:eastAsia="en-GB"/>
         </w:rPr>
         <w:t>Use background with color - </w:t>
@@ -7362,6 +7454,7 @@
       <w:r>
         <w:rPr>
           <w:rStyle w:val="CodeChar"/>
+          <w:highlight w:val="green"/>
           <w:lang w:eastAsia="en-GB"/>
         </w:rPr>
         <w:t>rgb</w:t>
@@ -7370,6 +7463,7 @@
       <w:r>
         <w:rPr>
           <w:rStyle w:val="CodeChar"/>
+          <w:highlight w:val="green"/>
           <w:lang w:eastAsia="en-GB"/>
         </w:rPr>
         <w:t>(238, 238, 238)</w:t>
@@ -7385,6 +7479,7 @@
         <w:rPr>
           <w:rFonts w:eastAsia="Times New Roman" w:cstheme="minorHAnsi"/>
           <w:color w:val="000000"/>
+          <w:highlight w:val="green"/>
           <w:lang w:val="bg-BG" w:eastAsia="en-GB"/>
         </w:rPr>
       </w:pPr>
@@ -7392,6 +7487,7 @@
         <w:rPr>
           <w:rFonts w:eastAsia="Times New Roman" w:cstheme="minorHAnsi"/>
           <w:color w:val="000000"/>
+          <w:highlight w:val="green"/>
           <w:lang w:eastAsia="en-GB"/>
         </w:rPr>
         <w:t>Use </w:t>
@@ -7400,6 +7496,7 @@
       <w:r>
         <w:rPr>
           <w:rStyle w:val="CodeChar"/>
+          <w:highlight w:val="green"/>
           <w:lang w:eastAsia="en-GB"/>
         </w:rPr>
         <w:t>rgb</w:t>
@@ -7408,6 +7505,7 @@
       <w:r>
         <w:rPr>
           <w:rStyle w:val="CodeChar"/>
+          <w:highlight w:val="green"/>
           <w:lang w:eastAsia="en-GB"/>
         </w:rPr>
         <w:t>(51, 51, 51)</w:t>
@@ -7417,6 +7515,7 @@
           <w:rFonts w:eastAsia="Times New Roman" w:cstheme="minorHAnsi"/>
           <w:noProof/>
           <w:color w:val="000000"/>
+          <w:highlight w:val="green"/>
           <w:lang w:eastAsia="en-GB"/>
         </w:rPr>
         <w:t> </w:t>
@@ -7425,6 +7524,7 @@
         <w:rPr>
           <w:rFonts w:eastAsia="Times New Roman" w:cstheme="minorHAnsi"/>
           <w:color w:val="000000"/>
+          <w:highlight w:val="green"/>
           <w:lang w:eastAsia="en-GB"/>
         </w:rPr>
         <w:t>color for the text</w:t>

</xml_diff>